<commit_message>
Finir SADR, SDDR et check CdC
</commit_message>
<xml_diff>
--- a/Cahier Des Charges.docx
+++ b/Cahier Des Charges.docx
@@ -1,8 +1,8 @@
 
 <file path=word/document.xml><?xml version="1.0" encoding="utf-8"?>
-<w:document xmlns:wpc="http://schemas.microsoft.com/office/word/2010/wordprocessingCanvas" xmlns:cx="http://schemas.microsoft.com/office/drawing/2014/chartex" xmlns:cx1="http://schemas.microsoft.com/office/drawing/2015/9/8/chartex" xmlns:mc="http://schemas.openxmlformats.org/markup-compatibility/2006" xmlns:o="urn:schemas-microsoft-com:office:office" xmlns:r="http://schemas.openxmlformats.org/officeDocument/2006/relationships" xmlns:m="http://schemas.openxmlformats.org/officeDocument/2006/math" xmlns:v="urn:schemas-microsoft-com:vml" xmlns:wp14="http://schemas.microsoft.com/office/word/2010/wordprocessingDrawing" xmlns:wp="http://schemas.openxmlformats.org/drawingml/2006/wordprocessingDrawing" xmlns:w10="urn:schemas-microsoft-com:office:word" xmlns:w="http://schemas.openxmlformats.org/wordprocessingml/2006/main" xmlns:w14="http://schemas.microsoft.com/office/word/2010/wordml" xmlns:w15="http://schemas.microsoft.com/office/word/2012/wordml" xmlns:w16se="http://schemas.microsoft.com/office/word/2015/wordml/symex" xmlns:wpg="http://schemas.microsoft.com/office/word/2010/wordprocessingGroup" xmlns:wpi="http://schemas.microsoft.com/office/word/2010/wordprocessingInk" xmlns:wne="http://schemas.microsoft.com/office/word/2006/wordml" xmlns:wps="http://schemas.microsoft.com/office/word/2010/wordprocessingShape" mc:Ignorable="w14 w15 w16se wp14">
+<w:document xmlns:wpc="http://schemas.microsoft.com/office/word/2010/wordprocessingCanvas" xmlns:cx="http://schemas.microsoft.com/office/drawing/2014/chartex" xmlns:cx1="http://schemas.microsoft.com/office/drawing/2015/9/8/chartex" xmlns:cx2="http://schemas.microsoft.com/office/drawing/2015/10/21/chartex" xmlns:cx3="http://schemas.microsoft.com/office/drawing/2016/5/9/chartex" xmlns:cx4="http://schemas.microsoft.com/office/drawing/2016/5/10/chartex" xmlns:cx5="http://schemas.microsoft.com/office/drawing/2016/5/11/chartex" xmlns:cx6="http://schemas.microsoft.com/office/drawing/2016/5/12/chartex" xmlns:cx7="http://schemas.microsoft.com/office/drawing/2016/5/13/chartex" xmlns:cx8="http://schemas.microsoft.com/office/drawing/2016/5/14/chartex" xmlns:mc="http://schemas.openxmlformats.org/markup-compatibility/2006" xmlns:aink="http://schemas.microsoft.com/office/drawing/2016/ink" xmlns:am3d="http://schemas.microsoft.com/office/drawing/2017/model3d" xmlns:o="urn:schemas-microsoft-com:office:office" xmlns:r="http://schemas.openxmlformats.org/officeDocument/2006/relationships" xmlns:m="http://schemas.openxmlformats.org/officeDocument/2006/math" xmlns:v="urn:schemas-microsoft-com:vml" xmlns:wp14="http://schemas.microsoft.com/office/word/2010/wordprocessingDrawing" xmlns:wp="http://schemas.openxmlformats.org/drawingml/2006/wordprocessingDrawing" xmlns:w10="urn:schemas-microsoft-com:office:word" xmlns:w="http://schemas.openxmlformats.org/wordprocessingml/2006/main" xmlns:w14="http://schemas.microsoft.com/office/word/2010/wordml" xmlns:w15="http://schemas.microsoft.com/office/word/2012/wordml" xmlns:w16cid="http://schemas.microsoft.com/office/word/2016/wordml/cid" xmlns:w16se="http://schemas.microsoft.com/office/word/2015/wordml/symex" xmlns:wpg="http://schemas.microsoft.com/office/word/2010/wordprocessingGroup" xmlns:wpi="http://schemas.microsoft.com/office/word/2010/wordprocessingInk" xmlns:wne="http://schemas.microsoft.com/office/word/2006/wordml" xmlns:wps="http://schemas.microsoft.com/office/word/2010/wordprocessingShape" mc:Ignorable="w14 w15 w16se w16cid wp14">
   <w:body>
-    <w:p xmlns:wp14="http://schemas.microsoft.com/office/word/2010/wordml" wp14:textId="77777777">
+    <w:p>
       <w:pPr>
         <w:jc w:val="center"/>
         <w:rPr>
@@ -38,14 +38,13 @@
         <w:gridCol w:w="1721"/>
         <w:gridCol w:w="1721"/>
       </w:tblGrid>
-      <w:tr xmlns:wp14="http://schemas.microsoft.com/office/word/2010/wordml" wp14:textId="77777777">
+      <w:tr>
         <w:tc>
           <w:tcPr>
             <w:tcW w:w="916" w:type="dxa"/>
             <w:shd w:val="clear" w:color="auto" w:fill="D5DCE4" w:themeFill="text2" w:themeFillTint="33"/>
-            <w:tcMar/>
-          </w:tcPr>
-          <w:p wp14:textId="77777777">
+          </w:tcPr>
+          <w:p>
             <w:r>
               <w:t>N°</w:t>
             </w:r>
@@ -55,9 +54,8 @@
           <w:tcPr>
             <w:tcW w:w="2759" w:type="dxa"/>
             <w:shd w:val="clear" w:color="auto" w:fill="D5DCE4" w:themeFill="text2" w:themeFillTint="33"/>
-            <w:tcMar/>
-          </w:tcPr>
-          <w:p wp14:textId="77777777">
+          </w:tcPr>
+          <w:p>
             <w:r>
               <w:t>Fonctions/Contraintes</w:t>
             </w:r>
@@ -67,9 +65,8 @@
           <w:tcPr>
             <w:tcW w:w="1956" w:type="dxa"/>
             <w:shd w:val="clear" w:color="auto" w:fill="D5DCE4" w:themeFill="text2" w:themeFillTint="33"/>
-            <w:tcMar/>
-          </w:tcPr>
-          <w:p wp14:textId="77777777">
+          </w:tcPr>
+          <w:p>
             <w:r>
               <w:t>Critère</w:t>
             </w:r>
@@ -79,9 +76,8 @@
           <w:tcPr>
             <w:tcW w:w="1721" w:type="dxa"/>
             <w:shd w:val="clear" w:color="auto" w:fill="D5DCE4" w:themeFill="text2" w:themeFillTint="33"/>
-            <w:tcMar/>
-          </w:tcPr>
-          <w:p wp14:textId="77777777">
+          </w:tcPr>
+          <w:p>
             <w:r>
               <w:t>Niveaux</w:t>
             </w:r>
@@ -91,27 +87,21 @@
           <w:tcPr>
             <w:tcW w:w="1721" w:type="dxa"/>
             <w:shd w:val="clear" w:color="auto" w:fill="D5DCE4" w:themeFill="text2" w:themeFillTint="33"/>
-            <w:tcMar/>
-          </w:tcPr>
-          <w:p>
-            <w:pPr>
-              <w:pStyle w:val="Normal"/>
-            </w:pPr>
-            <w:r>
-              <w:rPr/>
+          </w:tcPr>
+          <w:p>
+            <w:r>
               <w:t>Check</w:t>
             </w:r>
           </w:p>
         </w:tc>
       </w:tr>
-      <w:tr xmlns:wp14="http://schemas.microsoft.com/office/word/2010/wordml" wp14:textId="77777777">
-        <w:tc>
-          <w:tcPr>
-            <w:tcW w:w="916" w:type="dxa"/>
-            <w:shd w:val="clear" w:color="auto" w:fill="FBE4D5" w:themeFill="accent2" w:themeFillTint="33"/>
-            <w:tcMar/>
-          </w:tcPr>
-          <w:p wp14:textId="77777777">
+      <w:tr>
+        <w:tc>
+          <w:tcPr>
+            <w:tcW w:w="916" w:type="dxa"/>
+            <w:shd w:val="clear" w:color="auto" w:fill="FBE4D5" w:themeFill="accent2" w:themeFillTint="33"/>
+          </w:tcPr>
+          <w:p>
             <w:r>
               <w:t>Fc1</w:t>
             </w:r>
@@ -120,9 +110,8 @@
         <w:tc>
           <w:tcPr>
             <w:tcW w:w="2759" w:type="dxa"/>
-            <w:tcMar/>
-          </w:tcPr>
-          <w:p wp14:textId="77777777">
+          </w:tcPr>
+          <w:p>
             <w:r>
               <w:t>Le robot doit pouvoir se déplacer de façon autonome</w:t>
             </w:r>
@@ -131,9 +120,8 @@
         <w:tc>
           <w:tcPr>
             <w:tcW w:w="1956" w:type="dxa"/>
-            <w:tcMar/>
-          </w:tcPr>
-          <w:p wp14:textId="77777777">
+          </w:tcPr>
+          <w:p>
             <w:r>
               <w:t>Système automatisé à distance</w:t>
             </w:r>
@@ -142,30 +130,23 @@
         <w:tc>
           <w:tcPr>
             <w:tcW w:w="1721" w:type="dxa"/>
-            <w:tcMar/>
-          </w:tcPr>
-          <w:p wp14:textId="77777777"/>
-        </w:tc>
-        <w:tc>
-          <w:tcPr>
-            <w:tcW w:w="1721" w:type="dxa"/>
-            <w:tcMar/>
-          </w:tcPr>
-          <w:p>
-            <w:pPr>
-              <w:pStyle w:val="Normal"/>
-            </w:pPr>
-          </w:p>
-        </w:tc>
-      </w:tr>
-      <w:tr xmlns:wp14="http://schemas.microsoft.com/office/word/2010/wordml" wp14:textId="77777777">
-        <w:tc>
-          <w:tcPr>
-            <w:tcW w:w="916" w:type="dxa"/>
-            <w:shd w:val="clear" w:color="auto" w:fill="FBE4D5" w:themeFill="accent2" w:themeFillTint="33"/>
-            <w:tcMar/>
-          </w:tcPr>
-          <w:p wp14:textId="77777777">
+          </w:tcPr>
+          <w:p/>
+        </w:tc>
+        <w:tc>
+          <w:tcPr>
+            <w:tcW w:w="1721" w:type="dxa"/>
+          </w:tcPr>
+          <w:p/>
+        </w:tc>
+      </w:tr>
+      <w:tr>
+        <w:tc>
+          <w:tcPr>
+            <w:tcW w:w="916" w:type="dxa"/>
+            <w:shd w:val="clear" w:color="auto" w:fill="FBE4D5" w:themeFill="accent2" w:themeFillTint="33"/>
+          </w:tcPr>
+          <w:p>
             <w:r>
               <w:t>Fc2</w:t>
             </w:r>
@@ -174,9 +155,8 @@
         <w:tc>
           <w:tcPr>
             <w:tcW w:w="2759" w:type="dxa"/>
-            <w:tcMar/>
-          </w:tcPr>
-          <w:p wp14:textId="77777777">
+          </w:tcPr>
+          <w:p>
             <w:r>
               <w:t xml:space="preserve">Doit adapter sa vitesse </w:t>
             </w:r>
@@ -185,9 +165,8 @@
         <w:tc>
           <w:tcPr>
             <w:tcW w:w="1956" w:type="dxa"/>
-            <w:tcMar/>
-          </w:tcPr>
-          <w:p wp14:textId="77777777">
+          </w:tcPr>
+          <w:p>
             <w:r>
               <w:t>Vitesse réglable</w:t>
             </w:r>
@@ -196,30 +175,23 @@
         <w:tc>
           <w:tcPr>
             <w:tcW w:w="1721" w:type="dxa"/>
-            <w:tcMar/>
-          </w:tcPr>
-          <w:p wp14:textId="77777777"/>
-        </w:tc>
-        <w:tc>
-          <w:tcPr>
-            <w:tcW w:w="1721" w:type="dxa"/>
-            <w:tcMar/>
-          </w:tcPr>
-          <w:p>
-            <w:pPr>
-              <w:pStyle w:val="Normal"/>
-            </w:pPr>
-          </w:p>
-        </w:tc>
-      </w:tr>
-      <w:tr xmlns:wp14="http://schemas.microsoft.com/office/word/2010/wordml" wp14:textId="77777777">
-        <w:tc>
-          <w:tcPr>
-            <w:tcW w:w="916" w:type="dxa"/>
-            <w:shd w:val="clear" w:color="auto" w:fill="FBE4D5" w:themeFill="accent2" w:themeFillTint="33"/>
-            <w:tcMar/>
-          </w:tcPr>
-          <w:p wp14:textId="77777777">
+          </w:tcPr>
+          <w:p/>
+        </w:tc>
+        <w:tc>
+          <w:tcPr>
+            <w:tcW w:w="1721" w:type="dxa"/>
+          </w:tcPr>
+          <w:p/>
+        </w:tc>
+      </w:tr>
+      <w:tr>
+        <w:tc>
+          <w:tcPr>
+            <w:tcW w:w="916" w:type="dxa"/>
+            <w:shd w:val="clear" w:color="auto" w:fill="FBE4D5" w:themeFill="accent2" w:themeFillTint="33"/>
+          </w:tcPr>
+          <w:p>
             <w:r>
               <w:t>Fc3</w:t>
             </w:r>
@@ -228,9 +200,8 @@
         <w:tc>
           <w:tcPr>
             <w:tcW w:w="2759" w:type="dxa"/>
-            <w:tcMar/>
-          </w:tcPr>
-          <w:p wp14:textId="77777777">
+          </w:tcPr>
+          <w:p>
             <w:r>
               <w:t>Le robot doit être alimenté en énergie</w:t>
             </w:r>
@@ -239,46 +210,38 @@
         <w:tc>
           <w:tcPr>
             <w:tcW w:w="1956" w:type="dxa"/>
-            <w:tcMar/>
-          </w:tcPr>
-          <w:p wp14:textId="77777777">
+          </w:tcPr>
+          <w:p>
             <w:r>
               <w:t>Autonomie suffisante</w:t>
             </w:r>
           </w:p>
-          <w:p wp14:textId="77777777"/>
-        </w:tc>
-        <w:tc>
-          <w:tcPr>
-            <w:tcW w:w="1721" w:type="dxa"/>
-            <w:tcMar/>
-          </w:tcPr>
-          <w:p wp14:textId="77777777"/>
-        </w:tc>
-        <w:tc>
-          <w:tcPr>
-            <w:tcW w:w="1721" w:type="dxa"/>
-            <w:tcMar/>
-          </w:tcPr>
-          <w:p>
-            <w:pPr>
-              <w:pStyle w:val="Normal"/>
-            </w:pPr>
-            <w:r>
-              <w:rPr/>
+          <w:p/>
+        </w:tc>
+        <w:tc>
+          <w:tcPr>
+            <w:tcW w:w="1721" w:type="dxa"/>
+          </w:tcPr>
+          <w:p/>
+        </w:tc>
+        <w:tc>
+          <w:tcPr>
+            <w:tcW w:w="1721" w:type="dxa"/>
+          </w:tcPr>
+          <w:p>
+            <w:r>
               <w:t>X</w:t>
             </w:r>
           </w:p>
         </w:tc>
       </w:tr>
-      <w:tr xmlns:wp14="http://schemas.microsoft.com/office/word/2010/wordml" wp14:textId="77777777">
-        <w:tc>
-          <w:tcPr>
-            <w:tcW w:w="916" w:type="dxa"/>
-            <w:shd w:val="clear" w:color="auto" w:fill="FBE4D5" w:themeFill="accent2" w:themeFillTint="33"/>
-            <w:tcMar/>
-          </w:tcPr>
-          <w:p wp14:textId="77777777">
+      <w:tr>
+        <w:tc>
+          <w:tcPr>
+            <w:tcW w:w="916" w:type="dxa"/>
+            <w:shd w:val="clear" w:color="auto" w:fill="FBE4D5" w:themeFill="accent2" w:themeFillTint="33"/>
+          </w:tcPr>
+          <w:p>
             <w:r>
               <w:t>Fc4</w:t>
             </w:r>
@@ -287,9 +250,8 @@
         <w:tc>
           <w:tcPr>
             <w:tcW w:w="2759" w:type="dxa"/>
-            <w:tcMar/>
-          </w:tcPr>
-          <w:p wp14:textId="77777777">
+          </w:tcPr>
+          <w:p>
             <w:r>
               <w:t>Doit avoir un bouton d’arrêt d’urgence</w:t>
             </w:r>
@@ -298,9 +260,8 @@
         <w:tc>
           <w:tcPr>
             <w:tcW w:w="1956" w:type="dxa"/>
-            <w:tcMar/>
-          </w:tcPr>
-          <w:p wp14:textId="77777777">
+          </w:tcPr>
+          <w:p>
             <w:r>
               <w:t>Accès au bouton de marche</w:t>
             </w:r>
@@ -309,34 +270,27 @@
         <w:tc>
           <w:tcPr>
             <w:tcW w:w="1721" w:type="dxa"/>
-            <w:tcMar/>
-          </w:tcPr>
-          <w:p wp14:textId="77777777"/>
-        </w:tc>
-        <w:tc>
-          <w:tcPr>
-            <w:tcW w:w="1721" w:type="dxa"/>
-            <w:tcMar/>
-          </w:tcPr>
-          <w:p>
-            <w:pPr>
-              <w:pStyle w:val="Normal"/>
-            </w:pPr>
-            <w:r>
-              <w:rPr/>
+          </w:tcPr>
+          <w:p/>
+        </w:tc>
+        <w:tc>
+          <w:tcPr>
+            <w:tcW w:w="1721" w:type="dxa"/>
+          </w:tcPr>
+          <w:p>
+            <w:r>
               <w:t>X</w:t>
             </w:r>
           </w:p>
         </w:tc>
       </w:tr>
-      <w:tr xmlns:wp14="http://schemas.microsoft.com/office/word/2010/wordml" wp14:textId="77777777">
-        <w:tc>
-          <w:tcPr>
-            <w:tcW w:w="916" w:type="dxa"/>
-            <w:shd w:val="clear" w:color="auto" w:fill="FBE4D5" w:themeFill="accent2" w:themeFillTint="33"/>
-            <w:tcMar/>
-          </w:tcPr>
-          <w:p wp14:textId="77777777">
+      <w:tr>
+        <w:tc>
+          <w:tcPr>
+            <w:tcW w:w="916" w:type="dxa"/>
+            <w:shd w:val="clear" w:color="auto" w:fill="FBE4D5" w:themeFill="accent2" w:themeFillTint="33"/>
+          </w:tcPr>
+          <w:p>
             <w:r>
               <w:t>Fc5</w:t>
             </w:r>
@@ -345,9 +299,8 @@
         <w:tc>
           <w:tcPr>
             <w:tcW w:w="2759" w:type="dxa"/>
-            <w:tcMar/>
-          </w:tcPr>
-          <w:p wp14:textId="77777777">
+          </w:tcPr>
+          <w:p>
             <w:r>
               <w:t>Doit utiliser le capteur infrarouge GP2D120</w:t>
             </w:r>
@@ -356,41 +309,33 @@
         <w:tc>
           <w:tcPr>
             <w:tcW w:w="1956" w:type="dxa"/>
-            <w:tcMar/>
-          </w:tcPr>
-          <w:p wp14:textId="77777777"/>
-        </w:tc>
-        <w:tc>
-          <w:tcPr>
-            <w:tcW w:w="1721" w:type="dxa"/>
-            <w:tcMar/>
-          </w:tcPr>
-          <w:p wp14:textId="77777777"/>
-        </w:tc>
-        <w:tc>
-          <w:tcPr>
-            <w:tcW w:w="1721" w:type="dxa"/>
-            <w:tcMar/>
-          </w:tcPr>
-          <w:p>
-            <w:pPr>
-              <w:pStyle w:val="Normal"/>
-            </w:pPr>
-            <w:r>
-              <w:rPr/>
+          </w:tcPr>
+          <w:p/>
+        </w:tc>
+        <w:tc>
+          <w:tcPr>
+            <w:tcW w:w="1721" w:type="dxa"/>
+          </w:tcPr>
+          <w:p/>
+        </w:tc>
+        <w:tc>
+          <w:tcPr>
+            <w:tcW w:w="1721" w:type="dxa"/>
+          </w:tcPr>
+          <w:p>
+            <w:r>
               <w:t>X</w:t>
             </w:r>
           </w:p>
         </w:tc>
       </w:tr>
-      <w:tr xmlns:wp14="http://schemas.microsoft.com/office/word/2010/wordml" wp14:textId="77777777">
-        <w:tc>
-          <w:tcPr>
-            <w:tcW w:w="916" w:type="dxa"/>
-            <w:shd w:val="clear" w:color="auto" w:fill="FBE4D5" w:themeFill="accent2" w:themeFillTint="33"/>
-            <w:tcMar/>
-          </w:tcPr>
-          <w:p wp14:textId="77777777">
+      <w:tr>
+        <w:tc>
+          <w:tcPr>
+            <w:tcW w:w="916" w:type="dxa"/>
+            <w:shd w:val="clear" w:color="auto" w:fill="FBE4D5" w:themeFill="accent2" w:themeFillTint="33"/>
+          </w:tcPr>
+          <w:p>
             <w:r>
               <w:t>Fc6</w:t>
             </w:r>
@@ -399,9 +344,8 @@
         <w:tc>
           <w:tcPr>
             <w:tcW w:w="2759" w:type="dxa"/>
-            <w:tcMar/>
-          </w:tcPr>
-          <w:p wp14:textId="77777777">
+          </w:tcPr>
+          <w:p>
             <w:r>
               <w:t>Doit utiliser de capteur ultra-son SRF05</w:t>
             </w:r>
@@ -410,41 +354,33 @@
         <w:tc>
           <w:tcPr>
             <w:tcW w:w="1956" w:type="dxa"/>
-            <w:tcMar/>
-          </w:tcPr>
-          <w:p wp14:textId="77777777"/>
-        </w:tc>
-        <w:tc>
-          <w:tcPr>
-            <w:tcW w:w="1721" w:type="dxa"/>
-            <w:tcMar/>
-          </w:tcPr>
-          <w:p wp14:textId="77777777"/>
-        </w:tc>
-        <w:tc>
-          <w:tcPr>
-            <w:tcW w:w="1721" w:type="dxa"/>
-            <w:tcMar/>
-          </w:tcPr>
-          <w:p>
-            <w:pPr>
-              <w:pStyle w:val="Normal"/>
-            </w:pPr>
-            <w:r>
-              <w:rPr/>
+          </w:tcPr>
+          <w:p/>
+        </w:tc>
+        <w:tc>
+          <w:tcPr>
+            <w:tcW w:w="1721" w:type="dxa"/>
+          </w:tcPr>
+          <w:p/>
+        </w:tc>
+        <w:tc>
+          <w:tcPr>
+            <w:tcW w:w="1721" w:type="dxa"/>
+          </w:tcPr>
+          <w:p>
+            <w:r>
               <w:t>X</w:t>
             </w:r>
           </w:p>
         </w:tc>
       </w:tr>
-      <w:tr xmlns:wp14="http://schemas.microsoft.com/office/word/2010/wordml" wp14:textId="77777777">
-        <w:tc>
-          <w:tcPr>
-            <w:tcW w:w="916" w:type="dxa"/>
-            <w:shd w:val="clear" w:color="auto" w:fill="FBE4D5" w:themeFill="accent2" w:themeFillTint="33"/>
-            <w:tcMar/>
-          </w:tcPr>
-          <w:p wp14:textId="77777777">
+      <w:tr>
+        <w:tc>
+          <w:tcPr>
+            <w:tcW w:w="916" w:type="dxa"/>
+            <w:shd w:val="clear" w:color="auto" w:fill="FBE4D5" w:themeFill="accent2" w:themeFillTint="33"/>
+          </w:tcPr>
+          <w:p>
             <w:r>
               <w:t>Fc7</w:t>
             </w:r>
@@ -453,9 +389,8 @@
         <w:tc>
           <w:tcPr>
             <w:tcW w:w="2759" w:type="dxa"/>
-            <w:tcMar/>
-          </w:tcPr>
-          <w:p wp14:textId="77777777">
+          </w:tcPr>
+          <w:p>
             <w:r>
               <w:t xml:space="preserve">Doit utiliser les servomoteur FUTABA S3003 </w:t>
             </w:r>
@@ -464,41 +399,33 @@
         <w:tc>
           <w:tcPr>
             <w:tcW w:w="1956" w:type="dxa"/>
-            <w:tcMar/>
-          </w:tcPr>
-          <w:p wp14:textId="77777777"/>
-        </w:tc>
-        <w:tc>
-          <w:tcPr>
-            <w:tcW w:w="1721" w:type="dxa"/>
-            <w:tcMar/>
-          </w:tcPr>
-          <w:p wp14:textId="77777777"/>
-        </w:tc>
-        <w:tc>
-          <w:tcPr>
-            <w:tcW w:w="1721" w:type="dxa"/>
-            <w:tcMar/>
-          </w:tcPr>
-          <w:p>
-            <w:pPr>
-              <w:pStyle w:val="Normal"/>
-            </w:pPr>
-            <w:r>
-              <w:rPr/>
+          </w:tcPr>
+          <w:p/>
+        </w:tc>
+        <w:tc>
+          <w:tcPr>
+            <w:tcW w:w="1721" w:type="dxa"/>
+          </w:tcPr>
+          <w:p/>
+        </w:tc>
+        <w:tc>
+          <w:tcPr>
+            <w:tcW w:w="1721" w:type="dxa"/>
+          </w:tcPr>
+          <w:p>
+            <w:r>
               <w:t>X</w:t>
             </w:r>
           </w:p>
         </w:tc>
       </w:tr>
-      <w:tr xmlns:wp14="http://schemas.microsoft.com/office/word/2010/wordml" wp14:textId="77777777">
-        <w:tc>
-          <w:tcPr>
-            <w:tcW w:w="916" w:type="dxa"/>
-            <w:shd w:val="clear" w:color="auto" w:fill="FBE4D5" w:themeFill="accent2" w:themeFillTint="33"/>
-            <w:tcMar/>
-          </w:tcPr>
-          <w:p wp14:textId="77777777">
+      <w:tr>
+        <w:tc>
+          <w:tcPr>
+            <w:tcW w:w="916" w:type="dxa"/>
+            <w:shd w:val="clear" w:color="auto" w:fill="FBE4D5" w:themeFill="accent2" w:themeFillTint="33"/>
+          </w:tcPr>
+          <w:p>
             <w:r>
               <w:t>Fc8</w:t>
             </w:r>
@@ -507,9 +434,8 @@
         <w:tc>
           <w:tcPr>
             <w:tcW w:w="2759" w:type="dxa"/>
-            <w:tcMar/>
-          </w:tcPr>
-          <w:p wp14:textId="77777777">
+          </w:tcPr>
+          <w:p>
             <w:r>
               <w:t>Doit être esthétique</w:t>
             </w:r>
@@ -518,9 +444,8 @@
         <w:tc>
           <w:tcPr>
             <w:tcW w:w="1956" w:type="dxa"/>
-            <w:tcMar/>
-          </w:tcPr>
-          <w:p wp14:textId="77777777">
+          </w:tcPr>
+          <w:p>
             <w:r>
               <w:t xml:space="preserve">Les câbles </w:t>
             </w:r>
@@ -535,34 +460,27 @@
         <w:tc>
           <w:tcPr>
             <w:tcW w:w="1721" w:type="dxa"/>
-            <w:tcMar/>
-          </w:tcPr>
-          <w:p wp14:textId="77777777"/>
-        </w:tc>
-        <w:tc>
-          <w:tcPr>
-            <w:tcW w:w="1721" w:type="dxa"/>
-            <w:tcMar/>
-          </w:tcPr>
-          <w:p>
-            <w:pPr>
-              <w:pStyle w:val="Normal"/>
-            </w:pPr>
-            <w:r>
-              <w:rPr/>
+          </w:tcPr>
+          <w:p/>
+        </w:tc>
+        <w:tc>
+          <w:tcPr>
+            <w:tcW w:w="1721" w:type="dxa"/>
+          </w:tcPr>
+          <w:p>
+            <w:r>
               <w:t>Etape montage</w:t>
             </w:r>
           </w:p>
         </w:tc>
       </w:tr>
-      <w:tr xmlns:wp14="http://schemas.microsoft.com/office/word/2010/wordml" wp14:textId="77777777">
-        <w:tc>
-          <w:tcPr>
-            <w:tcW w:w="916" w:type="dxa"/>
-            <w:shd w:val="clear" w:color="auto" w:fill="FBE4D5" w:themeFill="accent2" w:themeFillTint="33"/>
-            <w:tcMar/>
-          </w:tcPr>
-          <w:p wp14:textId="77777777">
+      <w:tr>
+        <w:tc>
+          <w:tcPr>
+            <w:tcW w:w="916" w:type="dxa"/>
+            <w:shd w:val="clear" w:color="auto" w:fill="FBE4D5" w:themeFill="accent2" w:themeFillTint="33"/>
+          </w:tcPr>
+          <w:p>
             <w:r>
               <w:t>Fc9</w:t>
             </w:r>
@@ -571,19 +489,15 @@
         <w:tc>
           <w:tcPr>
             <w:tcW w:w="2759" w:type="dxa"/>
-            <w:tcMar/>
-          </w:tcPr>
-          <w:p wp14:textId="06399D78">
-            <w:r>
-              <w:rPr/>
+          </w:tcPr>
+          <w:p>
+            <w:r>
               <w:t xml:space="preserve">Le support doit pouvoir contenir </w:t>
             </w:r>
             <w:r>
-              <w:rPr/>
               <w:t>tous les éléments</w:t>
             </w:r>
             <w:r>
-              <w:rPr/>
               <w:t xml:space="preserve"> du robot</w:t>
             </w:r>
           </w:p>
@@ -591,15 +505,12 @@
         <w:tc>
           <w:tcPr>
             <w:tcW w:w="1956" w:type="dxa"/>
-            <w:tcMar/>
-          </w:tcPr>
-          <w:p wp14:textId="195858BD">
-            <w:r>
-              <w:rPr/>
+          </w:tcPr>
+          <w:p>
+            <w:r>
               <w:t>Tous les éléments</w:t>
             </w:r>
             <w:r>
-              <w:rPr/>
               <w:t xml:space="preserve"> du robot sont adaptés à ses dimensions</w:t>
             </w:r>
           </w:p>
@@ -607,34 +518,27 @@
         <w:tc>
           <w:tcPr>
             <w:tcW w:w="1721" w:type="dxa"/>
-            <w:tcMar/>
-          </w:tcPr>
-          <w:p wp14:textId="77777777"/>
-        </w:tc>
-        <w:tc>
-          <w:tcPr>
-            <w:tcW w:w="1721" w:type="dxa"/>
-            <w:tcMar/>
-          </w:tcPr>
-          <w:p>
-            <w:pPr>
-              <w:pStyle w:val="Normal"/>
-            </w:pPr>
-            <w:r>
-              <w:rPr/>
+          </w:tcPr>
+          <w:p/>
+        </w:tc>
+        <w:tc>
+          <w:tcPr>
+            <w:tcW w:w="1721" w:type="dxa"/>
+          </w:tcPr>
+          <w:p>
+            <w:r>
               <w:t>Etape montage</w:t>
             </w:r>
           </w:p>
         </w:tc>
       </w:tr>
-      <w:tr xmlns:wp14="http://schemas.microsoft.com/office/word/2010/wordml" wp14:textId="77777777">
-        <w:tc>
-          <w:tcPr>
-            <w:tcW w:w="916" w:type="dxa"/>
-            <w:shd w:val="clear" w:color="auto" w:fill="FBE4D5" w:themeFill="accent2" w:themeFillTint="33"/>
-            <w:tcMar/>
-          </w:tcPr>
-          <w:p wp14:textId="77777777">
+      <w:tr>
+        <w:tc>
+          <w:tcPr>
+            <w:tcW w:w="916" w:type="dxa"/>
+            <w:shd w:val="clear" w:color="auto" w:fill="FBE4D5" w:themeFill="accent2" w:themeFillTint="33"/>
+          </w:tcPr>
+          <w:p>
             <w:r>
               <w:t>Fc10</w:t>
             </w:r>
@@ -643,43 +547,31 @@
         <w:tc>
           <w:tcPr>
             <w:tcW w:w="2759" w:type="dxa"/>
-            <w:tcMar/>
-          </w:tcPr>
-          <w:p wp14:textId="3F62D43B">
-            <w:r>
-              <w:rPr/>
+          </w:tcPr>
+          <w:p>
+            <w:r>
               <w:t>Doit détecter</w:t>
             </w:r>
             <w:r>
-              <w:rPr/>
-              <w:t xml:space="preserve"> un </w:t>
-            </w:r>
-            <w:r>
-              <w:rPr/>
-              <w:t>obstacle par balayage mono-capteur</w:t>
-            </w:r>
-          </w:p>
-        </w:tc>
-        <w:tc>
-          <w:tcPr>
-            <w:tcW w:w="1956" w:type="dxa"/>
-            <w:tcMar/>
-          </w:tcPr>
-          <w:p wp14:textId="287FDC47">
-            <w:r>
-              <w:rPr/>
+              <w:t xml:space="preserve"> un obstacle par balayage mono-capteur</w:t>
+            </w:r>
+          </w:p>
+        </w:tc>
+        <w:tc>
+          <w:tcPr>
+            <w:tcW w:w="1956" w:type="dxa"/>
+          </w:tcPr>
+          <w:p>
+            <w:r>
               <w:t>Les obstacles présents</w:t>
             </w:r>
             <w:r>
-              <w:rPr/>
               <w:t xml:space="preserve"> dans </w:t>
             </w:r>
             <w:r>
-              <w:rPr/>
               <w:t>la zone</w:t>
             </w:r>
             <w:r>
-              <w:rPr/>
               <w:t xml:space="preserve"> de détection du capteur sont détectés</w:t>
             </w:r>
           </w:p>
@@ -687,34 +579,27 @@
         <w:tc>
           <w:tcPr>
             <w:tcW w:w="1721" w:type="dxa"/>
-            <w:tcMar/>
-          </w:tcPr>
-          <w:p wp14:textId="77777777"/>
-        </w:tc>
-        <w:tc>
-          <w:tcPr>
-            <w:tcW w:w="1721" w:type="dxa"/>
-            <w:tcMar/>
-          </w:tcPr>
-          <w:p>
-            <w:pPr>
-              <w:pStyle w:val="Normal"/>
-            </w:pPr>
-            <w:r>
-              <w:rPr/>
+          </w:tcPr>
+          <w:p/>
+        </w:tc>
+        <w:tc>
+          <w:tcPr>
+            <w:tcW w:w="1721" w:type="dxa"/>
+          </w:tcPr>
+          <w:p>
+            <w:r>
               <w:t>X</w:t>
             </w:r>
           </w:p>
         </w:tc>
       </w:tr>
-      <w:tr xmlns:wp14="http://schemas.microsoft.com/office/word/2010/wordml" wp14:textId="77777777">
-        <w:tc>
-          <w:tcPr>
-            <w:tcW w:w="916" w:type="dxa"/>
-            <w:shd w:val="clear" w:color="auto" w:fill="FBE4D5" w:themeFill="accent2" w:themeFillTint="33"/>
-            <w:tcMar/>
-          </w:tcPr>
-          <w:p wp14:textId="77777777">
+      <w:tr>
+        <w:tc>
+          <w:tcPr>
+            <w:tcW w:w="916" w:type="dxa"/>
+            <w:shd w:val="clear" w:color="auto" w:fill="FBE4D5" w:themeFill="accent2" w:themeFillTint="33"/>
+          </w:tcPr>
+          <w:p>
             <w:r>
               <w:t>Fc</w:t>
             </w:r>
@@ -726,9 +611,8 @@
         <w:tc>
           <w:tcPr>
             <w:tcW w:w="2759" w:type="dxa"/>
-            <w:tcMar/>
-          </w:tcPr>
-          <w:p wp14:textId="77777777">
+          </w:tcPr>
+          <w:p>
             <w:r>
               <w:t>Le balayage doit se faire à 360°</w:t>
             </w:r>
@@ -737,9 +621,8 @@
         <w:tc>
           <w:tcPr>
             <w:tcW w:w="1956" w:type="dxa"/>
-            <w:tcMar/>
-          </w:tcPr>
-          <w:p wp14:textId="77777777">
+          </w:tcPr>
+          <w:p>
             <w:r>
               <w:t>Aller-retour de 360°</w:t>
             </w:r>
@@ -748,34 +631,27 @@
         <w:tc>
           <w:tcPr>
             <w:tcW w:w="1721" w:type="dxa"/>
-            <w:tcMar/>
-          </w:tcPr>
-          <w:p wp14:textId="77777777"/>
-        </w:tc>
-        <w:tc>
-          <w:tcPr>
-            <w:tcW w:w="1721" w:type="dxa"/>
-            <w:tcMar/>
-          </w:tcPr>
-          <w:p>
-            <w:pPr>
-              <w:pStyle w:val="Normal"/>
-            </w:pPr>
-            <w:r>
-              <w:rPr/>
+          </w:tcPr>
+          <w:p/>
+        </w:tc>
+        <w:tc>
+          <w:tcPr>
+            <w:tcW w:w="1721" w:type="dxa"/>
+          </w:tcPr>
+          <w:p>
+            <w:r>
               <w:t>X</w:t>
             </w:r>
           </w:p>
         </w:tc>
       </w:tr>
-      <w:tr xmlns:wp14="http://schemas.microsoft.com/office/word/2010/wordml" wp14:textId="77777777">
-        <w:tc>
-          <w:tcPr>
-            <w:tcW w:w="916" w:type="dxa"/>
-            <w:shd w:val="clear" w:color="auto" w:fill="FBE4D5" w:themeFill="accent2" w:themeFillTint="33"/>
-            <w:tcMar/>
-          </w:tcPr>
-          <w:p wp14:textId="77777777">
+      <w:tr>
+        <w:tc>
+          <w:tcPr>
+            <w:tcW w:w="916" w:type="dxa"/>
+            <w:shd w:val="clear" w:color="auto" w:fill="FBE4D5" w:themeFill="accent2" w:themeFillTint="33"/>
+          </w:tcPr>
+          <w:p>
             <w:r>
               <w:t>Fc12</w:t>
             </w:r>
@@ -784,9 +660,8 @@
         <w:tc>
           <w:tcPr>
             <w:tcW w:w="2759" w:type="dxa"/>
-            <w:tcMar/>
-          </w:tcPr>
-          <w:p wp14:textId="77777777">
+          </w:tcPr>
+          <w:p>
             <w:r>
               <w:t>Le servomoteur doit tourner assez vite pour permettre un balayage efficace</w:t>
             </w:r>
@@ -795,9 +670,8 @@
         <w:tc>
           <w:tcPr>
             <w:tcW w:w="1956" w:type="dxa"/>
-            <w:tcMar/>
-          </w:tcPr>
-          <w:p wp14:textId="77777777">
+          </w:tcPr>
+          <w:p>
             <w:r>
               <w:t>Le robot avance en connaissant déjà le terrain</w:t>
             </w:r>
@@ -806,30 +680,27 @@
         <w:tc>
           <w:tcPr>
             <w:tcW w:w="1721" w:type="dxa"/>
-            <w:tcMar/>
-          </w:tcPr>
-          <w:p wp14:textId="77777777"/>
-        </w:tc>
-        <w:tc>
-          <w:tcPr>
-            <w:tcW w:w="1721" w:type="dxa"/>
-            <w:tcMar/>
-          </w:tcPr>
-          <w:p>
-            <w:pPr>
-              <w:pStyle w:val="Normal"/>
-            </w:pPr>
-          </w:p>
-        </w:tc>
-      </w:tr>
-      <w:tr xmlns:wp14="http://schemas.microsoft.com/office/word/2010/wordml" wp14:textId="77777777">
-        <w:tc>
-          <w:tcPr>
-            <w:tcW w:w="916" w:type="dxa"/>
-            <w:shd w:val="clear" w:color="auto" w:fill="FBE4D5" w:themeFill="accent2" w:themeFillTint="33"/>
-            <w:tcMar/>
-          </w:tcPr>
-          <w:p wp14:textId="77777777">
+          </w:tcPr>
+          <w:p/>
+        </w:tc>
+        <w:tc>
+          <w:tcPr>
+            <w:tcW w:w="1721" w:type="dxa"/>
+          </w:tcPr>
+          <w:p>
+            <w:r>
+              <w:t>X</w:t>
+            </w:r>
+          </w:p>
+        </w:tc>
+      </w:tr>
+      <w:tr>
+        <w:tc>
+          <w:tcPr>
+            <w:tcW w:w="916" w:type="dxa"/>
+            <w:shd w:val="clear" w:color="auto" w:fill="FBE4D5" w:themeFill="accent2" w:themeFillTint="33"/>
+          </w:tcPr>
+          <w:p>
             <w:r>
               <w:t>Fc13</w:t>
             </w:r>
@@ -838,9 +709,8 @@
         <w:tc>
           <w:tcPr>
             <w:tcW w:w="2759" w:type="dxa"/>
-            <w:tcMar/>
-          </w:tcPr>
-          <w:p wp14:textId="77777777">
+          </w:tcPr>
+          <w:p>
             <w:r>
               <w:t>Le servomoteur doit tourner assez lentement pour permettre au capteur de bien traiter le signal ultra-son</w:t>
             </w:r>
@@ -849,50 +719,37 @@
         <w:tc>
           <w:tcPr>
             <w:tcW w:w="1956" w:type="dxa"/>
-            <w:tcMar/>
-          </w:tcPr>
-          <w:p wp14:textId="21004619">
-            <w:r>
-              <w:rPr/>
-              <w:t xml:space="preserve">Le capteur envoie et </w:t>
-            </w:r>
-            <w:r>
-              <w:rPr/>
-              <w:t>reçoit son</w:t>
-            </w:r>
-            <w:r>
-              <w:rPr/>
-              <w:t xml:space="preserve"> signal ultra-son et le traite</w:t>
-            </w:r>
-          </w:p>
-        </w:tc>
-        <w:tc>
-          <w:tcPr>
-            <w:tcW w:w="1721" w:type="dxa"/>
-            <w:tcMar/>
-          </w:tcPr>
-          <w:p wp14:textId="77777777"/>
-        </w:tc>
-        <w:tc>
-          <w:tcPr>
-            <w:tcW w:w="1721" w:type="dxa"/>
-            <w:tcMar/>
-          </w:tcPr>
-          <w:p>
-            <w:pPr>
-              <w:pStyle w:val="Normal"/>
-            </w:pPr>
-          </w:p>
-        </w:tc>
-      </w:tr>
-      <w:tr xmlns:wp14="http://schemas.microsoft.com/office/word/2010/wordml" wp14:textId="77777777">
-        <w:tc>
-          <w:tcPr>
-            <w:tcW w:w="916" w:type="dxa"/>
-            <w:shd w:val="clear" w:color="auto" w:fill="FBE4D5" w:themeFill="accent2" w:themeFillTint="33"/>
-            <w:tcMar/>
-          </w:tcPr>
-          <w:p wp14:textId="77777777">
+          </w:tcPr>
+          <w:p>
+            <w:r>
+              <w:t>Le capteur envoie et reçoit son signal ultra-son et le traite</w:t>
+            </w:r>
+          </w:p>
+        </w:tc>
+        <w:tc>
+          <w:tcPr>
+            <w:tcW w:w="1721" w:type="dxa"/>
+          </w:tcPr>
+          <w:p/>
+        </w:tc>
+        <w:tc>
+          <w:tcPr>
+            <w:tcW w:w="1721" w:type="dxa"/>
+          </w:tcPr>
+          <w:p>
+            <w:r>
+              <w:t>X</w:t>
+            </w:r>
+          </w:p>
+        </w:tc>
+      </w:tr>
+      <w:tr>
+        <w:tc>
+          <w:tcPr>
+            <w:tcW w:w="916" w:type="dxa"/>
+            <w:shd w:val="clear" w:color="auto" w:fill="FBE4D5" w:themeFill="accent2" w:themeFillTint="33"/>
+          </w:tcPr>
+          <w:p>
             <w:r>
               <w:t>Fc14</w:t>
             </w:r>
@@ -901,9 +758,8 @@
         <w:tc>
           <w:tcPr>
             <w:tcW w:w="2759" w:type="dxa"/>
-            <w:tcMar/>
-          </w:tcPr>
-          <w:p wp14:textId="77777777">
+          </w:tcPr>
+          <w:p>
             <w:r>
               <w:t>Doit pouvoir contourner un obstacle</w:t>
             </w:r>
@@ -912,9 +768,8 @@
         <w:tc>
           <w:tcPr>
             <w:tcW w:w="1956" w:type="dxa"/>
-            <w:tcMar/>
-          </w:tcPr>
-          <w:p wp14:textId="77777777">
+          </w:tcPr>
+          <w:p>
             <w:r>
               <w:t>Recherche de parcours alternatif</w:t>
             </w:r>
@@ -923,35 +778,29 @@
         <w:tc>
           <w:tcPr>
             <w:tcW w:w="1721" w:type="dxa"/>
-            <w:tcMar/>
-          </w:tcPr>
-          <w:p wp14:textId="77777777"/>
-        </w:tc>
-        <w:tc>
-          <w:tcPr>
-            <w:tcW w:w="1721" w:type="dxa"/>
-            <w:tcMar/>
-          </w:tcPr>
-          <w:p>
-            <w:pPr>
-              <w:pStyle w:val="Normal"/>
-            </w:pPr>
-            <w:r>
-              <w:rPr/>
+          </w:tcPr>
+          <w:p/>
+        </w:tc>
+        <w:tc>
+          <w:tcPr>
+            <w:tcW w:w="1721" w:type="dxa"/>
+          </w:tcPr>
+          <w:p>
+            <w:r>
               <w:t>X</w:t>
             </w:r>
           </w:p>
         </w:tc>
       </w:tr>
-      <w:tr xmlns:wp14="http://schemas.microsoft.com/office/word/2010/wordml" wp14:textId="77777777">
-        <w:tc>
-          <w:tcPr>
-            <w:tcW w:w="916" w:type="dxa"/>
-            <w:shd w:val="clear" w:color="auto" w:fill="FBE4D5" w:themeFill="accent2" w:themeFillTint="33"/>
-            <w:tcMar/>
-          </w:tcPr>
-          <w:p wp14:textId="77777777">
-            <w:r>
+      <w:tr>
+        <w:tc>
+          <w:tcPr>
+            <w:tcW w:w="916" w:type="dxa"/>
+            <w:shd w:val="clear" w:color="auto" w:fill="FBE4D5" w:themeFill="accent2" w:themeFillTint="33"/>
+          </w:tcPr>
+          <w:p>
+            <w:r>
+              <w:lastRenderedPageBreak/>
               <w:t>Fc15</w:t>
             </w:r>
           </w:p>
@@ -959,9 +808,8 @@
         <w:tc>
           <w:tcPr>
             <w:tcW w:w="2759" w:type="dxa"/>
-            <w:tcMar/>
-          </w:tcPr>
-          <w:p wp14:textId="77777777">
+          </w:tcPr>
+          <w:p>
             <w:r>
               <w:t>Doit esquiver tous les obstacles</w:t>
             </w:r>
@@ -970,9 +818,8 @@
         <w:tc>
           <w:tcPr>
             <w:tcW w:w="1956" w:type="dxa"/>
-            <w:tcMar/>
-          </w:tcPr>
-          <w:p wp14:textId="77777777">
+          </w:tcPr>
+          <w:p>
             <w:r>
               <w:t>Distance de sécurité entre le robot et l’obstacle</w:t>
             </w:r>
@@ -981,34 +828,27 @@
         <w:tc>
           <w:tcPr>
             <w:tcW w:w="1721" w:type="dxa"/>
-            <w:tcMar/>
-          </w:tcPr>
-          <w:p wp14:textId="77777777"/>
-        </w:tc>
-        <w:tc>
-          <w:tcPr>
-            <w:tcW w:w="1721" w:type="dxa"/>
-            <w:tcMar/>
-          </w:tcPr>
-          <w:p>
-            <w:pPr>
-              <w:pStyle w:val="Normal"/>
-            </w:pPr>
-            <w:r>
-              <w:rPr/>
+          </w:tcPr>
+          <w:p/>
+        </w:tc>
+        <w:tc>
+          <w:tcPr>
+            <w:tcW w:w="1721" w:type="dxa"/>
+          </w:tcPr>
+          <w:p>
+            <w:r>
               <w:t>X</w:t>
             </w:r>
           </w:p>
         </w:tc>
       </w:tr>
-      <w:tr xmlns:wp14="http://schemas.microsoft.com/office/word/2010/wordml" wp14:textId="77777777">
-        <w:tc>
-          <w:tcPr>
-            <w:tcW w:w="916" w:type="dxa"/>
-            <w:shd w:val="clear" w:color="auto" w:fill="FBE4D5" w:themeFill="accent2" w:themeFillTint="33"/>
-            <w:tcMar/>
-          </w:tcPr>
-          <w:p wp14:textId="77777777">
+      <w:tr>
+        <w:tc>
+          <w:tcPr>
+            <w:tcW w:w="916" w:type="dxa"/>
+            <w:shd w:val="clear" w:color="auto" w:fill="FBE4D5" w:themeFill="accent2" w:themeFillTint="33"/>
+          </w:tcPr>
+          <w:p>
             <w:r>
               <w:t>Fc16</w:t>
             </w:r>
@@ -1017,9 +857,8 @@
         <w:tc>
           <w:tcPr>
             <w:tcW w:w="2759" w:type="dxa"/>
-            <w:tcMar/>
-          </w:tcPr>
-          <w:p wp14:textId="77777777">
+          </w:tcPr>
+          <w:p>
             <w:r>
               <w:t>Doit avoir un capteur à détection d’obstacle directe</w:t>
             </w:r>
@@ -1028,9 +867,8 @@
         <w:tc>
           <w:tcPr>
             <w:tcW w:w="1956" w:type="dxa"/>
-            <w:tcMar/>
-          </w:tcPr>
-          <w:p wp14:textId="77777777">
+          </w:tcPr>
+          <w:p>
             <w:r>
               <w:t>Arrêt d’urgence en cas de distance de sécurité trop faible</w:t>
             </w:r>
@@ -1039,9 +877,8 @@
         <w:tc>
           <w:tcPr>
             <w:tcW w:w="1721" w:type="dxa"/>
-            <w:tcMar/>
-          </w:tcPr>
-          <w:p wp14:textId="77777777">
+          </w:tcPr>
+          <w:p>
             <w:r>
               <w:t>Moins de 15cm</w:t>
             </w:r>
@@ -1050,23 +887,17 @@
         <w:tc>
           <w:tcPr>
             <w:tcW w:w="1721" w:type="dxa"/>
-            <w:tcMar/>
-          </w:tcPr>
-          <w:p>
-            <w:pPr>
-              <w:pStyle w:val="Normal"/>
-            </w:pPr>
-          </w:p>
-        </w:tc>
-      </w:tr>
-      <w:tr xmlns:wp14="http://schemas.microsoft.com/office/word/2010/wordml" wp14:textId="77777777">
-        <w:tc>
-          <w:tcPr>
-            <w:tcW w:w="916" w:type="dxa"/>
-            <w:shd w:val="clear" w:color="auto" w:fill="FBE4D5" w:themeFill="accent2" w:themeFillTint="33"/>
-            <w:tcMar/>
-          </w:tcPr>
-          <w:p wp14:textId="77777777">
+          </w:tcPr>
+          <w:p/>
+        </w:tc>
+      </w:tr>
+      <w:tr>
+        <w:tc>
+          <w:tcPr>
+            <w:tcW w:w="916" w:type="dxa"/>
+            <w:shd w:val="clear" w:color="auto" w:fill="FBE4D5" w:themeFill="accent2" w:themeFillTint="33"/>
+          </w:tcPr>
+          <w:p>
             <w:r>
               <w:t>Fc17</w:t>
             </w:r>
@@ -1075,9 +906,8 @@
         <w:tc>
           <w:tcPr>
             <w:tcW w:w="2759" w:type="dxa"/>
-            <w:tcMar/>
-          </w:tcPr>
-          <w:p wp14:textId="77777777">
+          </w:tcPr>
+          <w:p>
             <w:r>
               <w:t xml:space="preserve">Doit s’arrêter en cas de présence d’un obstacle directe </w:t>
             </w:r>
@@ -1086,11 +916,9 @@
         <w:tc>
           <w:tcPr>
             <w:tcW w:w="1956" w:type="dxa"/>
-            <w:tcMar/>
-          </w:tcPr>
-          <w:p wp14:textId="3D49BBAB">
-            <w:r>
-              <w:rPr/>
+          </w:tcPr>
+          <w:p>
+            <w:r>
               <w:t>Arrêt du robot</w:t>
             </w:r>
           </w:p>
@@ -1098,9 +926,8 @@
         <w:tc>
           <w:tcPr>
             <w:tcW w:w="1721" w:type="dxa"/>
-            <w:tcMar/>
-          </w:tcPr>
-          <w:p wp14:textId="77777777">
+          </w:tcPr>
+          <w:p>
             <w:r>
               <w:t>Immédiat</w:t>
             </w:r>
@@ -1109,25 +936,18 @@
         <w:tc>
           <w:tcPr>
             <w:tcW w:w="1721" w:type="dxa"/>
-            <w:tcMar/>
-          </w:tcPr>
-          <w:p>
-            <w:pPr>
-              <w:pStyle w:val="Normal"/>
-            </w:pPr>
-          </w:p>
-        </w:tc>
-      </w:tr>
-      <w:tr xmlns:wp14="http://schemas.microsoft.com/office/word/2010/wordml" wp14:textId="77777777">
-        <w:tc>
-          <w:tcPr>
-            <w:tcW w:w="916" w:type="dxa"/>
-            <w:shd w:val="clear" w:color="auto" w:fill="FBE4D5" w:themeFill="accent2" w:themeFillTint="33"/>
-            <w:tcMar/>
-          </w:tcPr>
-          <w:p wp14:textId="77777777">
-            <w:r>
-              <w:lastRenderedPageBreak/>
+          </w:tcPr>
+          <w:p/>
+        </w:tc>
+      </w:tr>
+      <w:tr>
+        <w:tc>
+          <w:tcPr>
+            <w:tcW w:w="916" w:type="dxa"/>
+            <w:shd w:val="clear" w:color="auto" w:fill="FBE4D5" w:themeFill="accent2" w:themeFillTint="33"/>
+          </w:tcPr>
+          <w:p>
+            <w:r>
               <w:t>Fc18</w:t>
             </w:r>
           </w:p>
@@ -1135,188 +955,157 @@
         <w:tc>
           <w:tcPr>
             <w:tcW w:w="2759" w:type="dxa"/>
-            <w:tcMar/>
-          </w:tcPr>
-          <w:p wp14:textId="77777777">
-            <w:r>
-              <w:t xml:space="preserve">Doit être composé de 2 </w:t>
-            </w:r>
-            <w:bookmarkStart w:name="_GoBack" w:id="0"/>
+          </w:tcPr>
+          <w:p>
+            <w:r>
+              <w:t>Doit être composé de 2 microprocesseurs de type msp430</w:t>
+            </w:r>
+          </w:p>
+        </w:tc>
+        <w:tc>
+          <w:tcPr>
+            <w:tcW w:w="1956" w:type="dxa"/>
+          </w:tcPr>
+          <w:p>
+            <w:r>
+              <w:t>Un gère le servomoteur +Capteur U.S</w:t>
+            </w:r>
+          </w:p>
+          <w:p>
+            <w:r>
+              <w:t>Un gère la motorisation + Capteur IF</w:t>
+            </w:r>
+          </w:p>
+        </w:tc>
+        <w:tc>
+          <w:tcPr>
+            <w:tcW w:w="1721" w:type="dxa"/>
+          </w:tcPr>
+          <w:p/>
+        </w:tc>
+        <w:tc>
+          <w:tcPr>
+            <w:tcW w:w="1721" w:type="dxa"/>
+          </w:tcPr>
+          <w:p>
+            <w:r>
+              <w:t>X</w:t>
+            </w:r>
+          </w:p>
+        </w:tc>
+      </w:tr>
+      <w:tr>
+        <w:tc>
+          <w:tcPr>
+            <w:tcW w:w="916" w:type="dxa"/>
+            <w:shd w:val="clear" w:color="auto" w:fill="FBE4D5" w:themeFill="accent2" w:themeFillTint="33"/>
+          </w:tcPr>
+          <w:p>
+            <w:r>
+              <w:t>Fc19</w:t>
+            </w:r>
+          </w:p>
+        </w:tc>
+        <w:tc>
+          <w:tcPr>
+            <w:tcW w:w="2759" w:type="dxa"/>
+          </w:tcPr>
+          <w:p>
+            <w:r>
+              <w:t>Doit permettre la communication entre les 2 microprocesseurs</w:t>
+            </w:r>
+          </w:p>
+        </w:tc>
+        <w:tc>
+          <w:tcPr>
+            <w:tcW w:w="1956" w:type="dxa"/>
+          </w:tcPr>
+          <w:p>
+            <w:r>
+              <w:t>Informations transmises</w:t>
+            </w:r>
+          </w:p>
+        </w:tc>
+        <w:tc>
+          <w:tcPr>
+            <w:tcW w:w="1721" w:type="dxa"/>
+          </w:tcPr>
+          <w:p/>
+        </w:tc>
+        <w:tc>
+          <w:tcPr>
+            <w:tcW w:w="1721" w:type="dxa"/>
+          </w:tcPr>
+          <w:p>
+            <w:r>
+              <w:t>X</w:t>
+            </w:r>
+            <w:bookmarkStart w:id="0" w:name="_GoBack"/>
             <w:bookmarkEnd w:id="0"/>
-            <w:r>
-              <w:t>microprocesseurs de type msp430</w:t>
-            </w:r>
-          </w:p>
-        </w:tc>
-        <w:tc>
-          <w:tcPr>
-            <w:tcW w:w="1956" w:type="dxa"/>
-            <w:tcMar/>
-          </w:tcPr>
-          <w:p wp14:textId="77777777">
-            <w:r>
-              <w:t>Un gère le servomoteur +Capteur U.S</w:t>
-            </w:r>
-          </w:p>
-          <w:p wp14:textId="77777777">
-            <w:r>
-              <w:t>Un gère la motorisation + Capteur IF</w:t>
-            </w:r>
-          </w:p>
-        </w:tc>
-        <w:tc>
-          <w:tcPr>
-            <w:tcW w:w="1721" w:type="dxa"/>
-            <w:tcMar/>
-          </w:tcPr>
-          <w:p wp14:textId="77777777"/>
-        </w:tc>
-        <w:tc>
-          <w:tcPr>
-            <w:tcW w:w="1721" w:type="dxa"/>
-            <w:tcMar/>
-          </w:tcPr>
-          <w:p>
-            <w:pPr>
-              <w:pStyle w:val="Normal"/>
-            </w:pPr>
-            <w:r>
-              <w:rPr/>
+          </w:p>
+        </w:tc>
+      </w:tr>
+      <w:tr>
+        <w:tc>
+          <w:tcPr>
+            <w:tcW w:w="916" w:type="dxa"/>
+            <w:shd w:val="clear" w:color="auto" w:fill="FBE4D5" w:themeFill="accent2" w:themeFillTint="33"/>
+          </w:tcPr>
+          <w:p>
+            <w:r>
+              <w:t>Fc20</w:t>
+            </w:r>
+          </w:p>
+        </w:tc>
+        <w:tc>
+          <w:tcPr>
+            <w:tcW w:w="2759" w:type="dxa"/>
+          </w:tcPr>
+          <w:p>
+            <w:r>
+              <w:t xml:space="preserve">Doit pouvoir communiquer avec un objet connecté en Bluetooth  </w:t>
+            </w:r>
+          </w:p>
+        </w:tc>
+        <w:tc>
+          <w:tcPr>
+            <w:tcW w:w="1956" w:type="dxa"/>
+          </w:tcPr>
+          <w:p>
+            <w:r>
+              <w:t>Carte Bluetooth fonctionnelle</w:t>
+            </w:r>
+          </w:p>
+          <w:p>
+            <w:r>
+              <w:t>Communication entre robot et objet</w:t>
+            </w:r>
+          </w:p>
+        </w:tc>
+        <w:tc>
+          <w:tcPr>
+            <w:tcW w:w="1721" w:type="dxa"/>
+          </w:tcPr>
+          <w:p/>
+        </w:tc>
+        <w:tc>
+          <w:tcPr>
+            <w:tcW w:w="1721" w:type="dxa"/>
+          </w:tcPr>
+          <w:p>
+            <w:r>
               <w:t>X</w:t>
             </w:r>
           </w:p>
         </w:tc>
       </w:tr>
-      <w:tr xmlns:wp14="http://schemas.microsoft.com/office/word/2010/wordml" wp14:textId="77777777">
-        <w:tc>
-          <w:tcPr>
-            <w:tcW w:w="916" w:type="dxa"/>
-            <w:shd w:val="clear" w:color="auto" w:fill="FBE4D5" w:themeFill="accent2" w:themeFillTint="33"/>
-            <w:tcMar/>
-          </w:tcPr>
-          <w:p wp14:textId="77777777">
-            <w:r>
-              <w:t>Fc19</w:t>
-            </w:r>
-          </w:p>
-        </w:tc>
-        <w:tc>
-          <w:tcPr>
-            <w:tcW w:w="2759" w:type="dxa"/>
-            <w:tcMar/>
-          </w:tcPr>
-          <w:p wp14:textId="77777777">
-            <w:r>
-              <w:t>Doit permettre la communication entre les 2 microprocesseurs</w:t>
-            </w:r>
-          </w:p>
-        </w:tc>
-        <w:tc>
-          <w:tcPr>
-            <w:tcW w:w="1956" w:type="dxa"/>
-            <w:tcMar/>
-          </w:tcPr>
-          <w:p wp14:textId="46DB0DD8">
-            <w:r>
-              <w:rPr/>
-              <w:t>Informations transmises</w:t>
-            </w:r>
-          </w:p>
-        </w:tc>
-        <w:tc>
-          <w:tcPr>
-            <w:tcW w:w="1721" w:type="dxa"/>
-            <w:tcMar/>
-          </w:tcPr>
-          <w:p wp14:textId="77777777"/>
-        </w:tc>
-        <w:tc>
-          <w:tcPr>
-            <w:tcW w:w="1721" w:type="dxa"/>
-            <w:tcMar/>
-          </w:tcPr>
-          <w:p>
-            <w:pPr>
-              <w:pStyle w:val="Normal"/>
-            </w:pPr>
-            <w:r>
-              <w:rPr/>
-              <w:t>X</w:t>
-            </w:r>
-          </w:p>
-        </w:tc>
-      </w:tr>
-      <w:tr xmlns:wp14="http://schemas.microsoft.com/office/word/2010/wordml" wp14:textId="77777777">
-        <w:tc>
-          <w:tcPr>
-            <w:tcW w:w="916" w:type="dxa"/>
-            <w:shd w:val="clear" w:color="auto" w:fill="FBE4D5" w:themeFill="accent2" w:themeFillTint="33"/>
-            <w:tcMar/>
-          </w:tcPr>
-          <w:p wp14:textId="77777777">
-            <w:r>
-              <w:t>Fc20</w:t>
-            </w:r>
-          </w:p>
-        </w:tc>
-        <w:tc>
-          <w:tcPr>
-            <w:tcW w:w="2759" w:type="dxa"/>
-            <w:tcMar/>
-          </w:tcPr>
-          <w:p wp14:textId="77777777">
-            <w:r>
-              <w:t xml:space="preserve">Doit pouvoir communiquer avec un objet connecté en Bluetooth  </w:t>
-            </w:r>
-          </w:p>
-        </w:tc>
-        <w:tc>
-          <w:tcPr>
-            <w:tcW w:w="1956" w:type="dxa"/>
-            <w:tcMar/>
-          </w:tcPr>
-          <w:p wp14:textId="77777777">
-            <w:r>
-              <w:t>Carte Bluetooth fonctionnelle</w:t>
-            </w:r>
-          </w:p>
-          <w:p wp14:textId="77777777">
-            <w:r>
-              <w:t>Communication entre robot et objet</w:t>
-            </w:r>
-          </w:p>
-        </w:tc>
-        <w:tc>
-          <w:tcPr>
-            <w:tcW w:w="1721" w:type="dxa"/>
-            <w:tcMar/>
-          </w:tcPr>
-          <w:p wp14:textId="77777777"/>
-        </w:tc>
-        <w:tc>
-          <w:tcPr>
-            <w:tcW w:w="1721" w:type="dxa"/>
-            <w:tcMar/>
-          </w:tcPr>
-          <w:p>
-            <w:pPr>
-              <w:pStyle w:val="Normal"/>
-            </w:pPr>
-            <w:r>
-              <w:rPr/>
-              <w:t>X</w:t>
-            </w:r>
-          </w:p>
-        </w:tc>
-      </w:tr>
-      <w:tr xmlns:wp14="http://schemas.microsoft.com/office/word/2010/wordml" wp14:textId="77777777">
-        <w:tc>
-          <w:tcPr>
-            <w:tcW w:w="916" w:type="dxa"/>
-            <w:shd w:val="clear" w:color="auto" w:fill="FBE4D5" w:themeFill="accent2" w:themeFillTint="33"/>
-            <w:tcMar/>
-          </w:tcPr>
-          <w:p wp14:textId="77777777">
+      <w:tr>
+        <w:tc>
+          <w:tcPr>
+            <w:tcW w:w="916" w:type="dxa"/>
+            <w:shd w:val="clear" w:color="auto" w:fill="FBE4D5" w:themeFill="accent2" w:themeFillTint="33"/>
+          </w:tcPr>
+          <w:p>
             <w:r>
               <w:t>Fc21</w:t>
             </w:r>
@@ -1325,9 +1114,8 @@
         <w:tc>
           <w:tcPr>
             <w:tcW w:w="2759" w:type="dxa"/>
-            <w:tcMar/>
-          </w:tcPr>
-          <w:p wp14:textId="77777777">
+          </w:tcPr>
+          <w:p>
             <w:r>
               <w:t>Le robot doit avoir un mode manuel</w:t>
             </w:r>
@@ -1336,9 +1124,8 @@
         <w:tc>
           <w:tcPr>
             <w:tcW w:w="1956" w:type="dxa"/>
-            <w:tcMar/>
-          </w:tcPr>
-          <w:p wp14:textId="77777777">
+          </w:tcPr>
+          <w:p>
             <w:r>
               <w:t>Avancer, tourner droite, tourner gauche, reculer</w:t>
             </w:r>
@@ -1347,30 +1134,27 @@
         <w:tc>
           <w:tcPr>
             <w:tcW w:w="1721" w:type="dxa"/>
-            <w:tcMar/>
-          </w:tcPr>
-          <w:p wp14:textId="77777777"/>
-        </w:tc>
-        <w:tc>
-          <w:tcPr>
-            <w:tcW w:w="1721" w:type="dxa"/>
-            <w:tcMar/>
-          </w:tcPr>
-          <w:p>
-            <w:pPr>
-              <w:pStyle w:val="Normal"/>
-            </w:pPr>
-          </w:p>
-        </w:tc>
-      </w:tr>
-      <w:tr xmlns:wp14="http://schemas.microsoft.com/office/word/2010/wordml" wp14:textId="77777777">
-        <w:tc>
-          <w:tcPr>
-            <w:tcW w:w="916" w:type="dxa"/>
-            <w:shd w:val="clear" w:color="auto" w:fill="FBE4D5" w:themeFill="accent2" w:themeFillTint="33"/>
-            <w:tcMar/>
-          </w:tcPr>
-          <w:p wp14:textId="77777777">
+          </w:tcPr>
+          <w:p/>
+        </w:tc>
+        <w:tc>
+          <w:tcPr>
+            <w:tcW w:w="1721" w:type="dxa"/>
+          </w:tcPr>
+          <w:p>
+            <w:r>
+              <w:t>Application Android à développer</w:t>
+            </w:r>
+          </w:p>
+        </w:tc>
+      </w:tr>
+      <w:tr>
+        <w:tc>
+          <w:tcPr>
+            <w:tcW w:w="916" w:type="dxa"/>
+            <w:shd w:val="clear" w:color="auto" w:fill="FBE4D5" w:themeFill="accent2" w:themeFillTint="33"/>
+          </w:tcPr>
+          <w:p>
             <w:r>
               <w:t>Fc22</w:t>
             </w:r>
@@ -1379,9 +1163,8 @@
         <w:tc>
           <w:tcPr>
             <w:tcW w:w="2759" w:type="dxa"/>
-            <w:tcMar/>
-          </w:tcPr>
-          <w:p wp14:textId="77777777">
+          </w:tcPr>
+          <w:p>
             <w:r>
               <w:t>Doit être stable</w:t>
             </w:r>
@@ -1390,9 +1173,8 @@
         <w:tc>
           <w:tcPr>
             <w:tcW w:w="1956" w:type="dxa"/>
-            <w:tcMar/>
-          </w:tcPr>
-          <w:p wp14:textId="77777777">
+          </w:tcPr>
+          <w:p>
             <w:r>
               <w:t>Ne doit pas tomber</w:t>
             </w:r>
@@ -1401,30 +1183,23 @@
         <w:tc>
           <w:tcPr>
             <w:tcW w:w="1721" w:type="dxa"/>
-            <w:tcMar/>
-          </w:tcPr>
-          <w:p wp14:textId="77777777"/>
-        </w:tc>
-        <w:tc>
-          <w:tcPr>
-            <w:tcW w:w="1721" w:type="dxa"/>
-            <w:tcMar/>
-          </w:tcPr>
-          <w:p>
-            <w:pPr>
-              <w:pStyle w:val="Normal"/>
-            </w:pPr>
-          </w:p>
-        </w:tc>
-      </w:tr>
-      <w:tr xmlns:wp14="http://schemas.microsoft.com/office/word/2010/wordml" wp14:textId="77777777">
-        <w:tc>
-          <w:tcPr>
-            <w:tcW w:w="916" w:type="dxa"/>
-            <w:shd w:val="clear" w:color="auto" w:fill="FBE4D5" w:themeFill="accent2" w:themeFillTint="33"/>
-            <w:tcMar/>
-          </w:tcPr>
-          <w:p wp14:textId="77777777">
+          </w:tcPr>
+          <w:p/>
+        </w:tc>
+        <w:tc>
+          <w:tcPr>
+            <w:tcW w:w="1721" w:type="dxa"/>
+          </w:tcPr>
+          <w:p/>
+        </w:tc>
+      </w:tr>
+      <w:tr>
+        <w:tc>
+          <w:tcPr>
+            <w:tcW w:w="916" w:type="dxa"/>
+            <w:shd w:val="clear" w:color="auto" w:fill="FBE4D5" w:themeFill="accent2" w:themeFillTint="33"/>
+          </w:tcPr>
+          <w:p>
             <w:r>
               <w:t>Fc23</w:t>
             </w:r>
@@ -1433,15 +1208,12 @@
         <w:tc>
           <w:tcPr>
             <w:tcW w:w="2759" w:type="dxa"/>
-            <w:tcMar/>
-          </w:tcPr>
-          <w:p wp14:textId="2AA585F5">
-            <w:r>
-              <w:rPr/>
+          </w:tcPr>
+          <w:p>
+            <w:r>
               <w:t xml:space="preserve">Traiter </w:t>
             </w:r>
             <w:r>
-              <w:rPr/>
               <w:t>les informations</w:t>
             </w:r>
           </w:p>
@@ -1449,37 +1221,29 @@
         <w:tc>
           <w:tcPr>
             <w:tcW w:w="1956" w:type="dxa"/>
-            <w:tcMar/>
-          </w:tcPr>
-          <w:p wp14:textId="77777777"/>
-        </w:tc>
-        <w:tc>
-          <w:tcPr>
-            <w:tcW w:w="1721" w:type="dxa"/>
-            <w:tcMar/>
-          </w:tcPr>
-          <w:p wp14:textId="77777777"/>
-        </w:tc>
-        <w:tc>
-          <w:tcPr>
-            <w:tcW w:w="1721" w:type="dxa"/>
-            <w:tcMar/>
-          </w:tcPr>
-          <w:p>
-            <w:pPr>
-              <w:pStyle w:val="Normal"/>
-            </w:pPr>
-          </w:p>
-        </w:tc>
-      </w:tr>
-      <w:tr xmlns:wp14="http://schemas.microsoft.com/office/word/2010/wordml" wp14:textId="77777777">
-        <w:tc>
-          <w:tcPr>
-            <w:tcW w:w="916" w:type="dxa"/>
-            <w:shd w:val="clear" w:color="auto" w:fill="FBE4D5" w:themeFill="accent2" w:themeFillTint="33"/>
-            <w:tcMar/>
-          </w:tcPr>
-          <w:p wp14:textId="77777777">
+          </w:tcPr>
+          <w:p/>
+        </w:tc>
+        <w:tc>
+          <w:tcPr>
+            <w:tcW w:w="1721" w:type="dxa"/>
+          </w:tcPr>
+          <w:p/>
+        </w:tc>
+        <w:tc>
+          <w:tcPr>
+            <w:tcW w:w="1721" w:type="dxa"/>
+          </w:tcPr>
+          <w:p/>
+        </w:tc>
+      </w:tr>
+      <w:tr>
+        <w:tc>
+          <w:tcPr>
+            <w:tcW w:w="916" w:type="dxa"/>
+            <w:shd w:val="clear" w:color="auto" w:fill="FBE4D5" w:themeFill="accent2" w:themeFillTint="33"/>
+          </w:tcPr>
+          <w:p>
             <w:r>
               <w:t>Fc24</w:t>
             </w:r>
@@ -1488,9 +1252,8 @@
         <w:tc>
           <w:tcPr>
             <w:tcW w:w="2759" w:type="dxa"/>
-            <w:tcMar/>
-          </w:tcPr>
-          <w:p wp14:textId="77777777">
+          </w:tcPr>
+          <w:p>
             <w:r>
               <w:t xml:space="preserve">Doit faire demi-tour lorsqu’il se trouve dans une impasse </w:t>
             </w:r>
@@ -1499,9 +1262,8 @@
         <w:tc>
           <w:tcPr>
             <w:tcW w:w="1956" w:type="dxa"/>
-            <w:tcMar/>
-          </w:tcPr>
-          <w:p wp14:textId="77777777">
+          </w:tcPr>
+          <w:p>
             <w:r>
               <w:t>Tourner sur place</w:t>
             </w:r>
@@ -1510,35 +1272,24 @@
         <w:tc>
           <w:tcPr>
             <w:tcW w:w="1721" w:type="dxa"/>
-            <w:tcMar/>
-          </w:tcPr>
-          <w:p wp14:textId="77777777"/>
-        </w:tc>
-        <w:tc>
-          <w:tcPr>
-            <w:tcW w:w="1721" w:type="dxa"/>
-            <w:tcMar/>
-          </w:tcPr>
-          <w:p>
-            <w:pPr>
-              <w:pStyle w:val="Normal"/>
-            </w:pPr>
-          </w:p>
-        </w:tc>
-      </w:tr>
-      <w:tr>
-        <w:tc>
-          <w:tcPr>
-            <w:tcW w:w="916" w:type="dxa"/>
-            <w:shd w:val="clear" w:color="auto" w:fill="FBE4D5" w:themeFill="accent2" w:themeFillTint="33"/>
-            <w:tcMar/>
-          </w:tcPr>
-          <w:p>
-            <w:pPr>
-              <w:pStyle w:val="Normal"/>
-            </w:pPr>
-            <w:r>
-              <w:rPr/>
+          </w:tcPr>
+          <w:p/>
+        </w:tc>
+        <w:tc>
+          <w:tcPr>
+            <w:tcW w:w="1721" w:type="dxa"/>
+          </w:tcPr>
+          <w:p/>
+        </w:tc>
+      </w:tr>
+      <w:tr>
+        <w:tc>
+          <w:tcPr>
+            <w:tcW w:w="916" w:type="dxa"/>
+            <w:shd w:val="clear" w:color="auto" w:fill="FBE4D5" w:themeFill="accent2" w:themeFillTint="33"/>
+          </w:tcPr>
+          <w:p>
+            <w:r>
               <w:t>Fc25</w:t>
             </w:r>
           </w:p>
@@ -1546,14 +1297,9 @@
         <w:tc>
           <w:tcPr>
             <w:tcW w:w="2759" w:type="dxa"/>
-            <w:tcMar/>
-          </w:tcPr>
-          <w:p>
-            <w:pPr>
-              <w:pStyle w:val="Normal"/>
-            </w:pPr>
-            <w:r>
-              <w:rPr/>
+          </w:tcPr>
+          <w:p>
+            <w:r>
               <w:t>Doit s’arrêter s’il est face à un trou</w:t>
             </w:r>
           </w:p>
@@ -1561,39 +1307,24 @@
         <w:tc>
           <w:tcPr>
             <w:tcW w:w="1956" w:type="dxa"/>
-            <w:tcMar/>
-          </w:tcPr>
-          <w:p>
-            <w:pPr>
-              <w:pStyle w:val="Normal"/>
-            </w:pPr>
-          </w:p>
-        </w:tc>
-        <w:tc>
-          <w:tcPr>
-            <w:tcW w:w="1721" w:type="dxa"/>
-            <w:tcMar/>
-          </w:tcPr>
-          <w:p>
-            <w:pPr>
-              <w:pStyle w:val="Normal"/>
-            </w:pPr>
-          </w:p>
-        </w:tc>
-        <w:tc>
-          <w:tcPr>
-            <w:tcW w:w="1721" w:type="dxa"/>
-            <w:tcMar/>
-          </w:tcPr>
-          <w:p>
-            <w:pPr>
-              <w:pStyle w:val="Normal"/>
-            </w:pPr>
-          </w:p>
+          </w:tcPr>
+          <w:p/>
+        </w:tc>
+        <w:tc>
+          <w:tcPr>
+            <w:tcW w:w="1721" w:type="dxa"/>
+          </w:tcPr>
+          <w:p/>
+        </w:tc>
+        <w:tc>
+          <w:tcPr>
+            <w:tcW w:w="1721" w:type="dxa"/>
+          </w:tcPr>
+          <w:p/>
         </w:tc>
       </w:tr>
     </w:tbl>
-    <w:p xmlns:wp14="http://schemas.microsoft.com/office/word/2010/wordml" wp14:textId="77777777">
+    <w:p>
       <w:pPr>
         <w:jc w:val="center"/>
         <w:rPr>
@@ -1603,7 +1334,7 @@
         </w:rPr>
       </w:pPr>
     </w:p>
-    <w:p xmlns:wp14="http://schemas.microsoft.com/office/word/2010/wordml" wp14:textId="77777777">
+    <w:p>
       <w:pPr>
         <w:jc w:val="center"/>
         <w:rPr>
@@ -1613,7 +1344,7 @@
         </w:rPr>
       </w:pPr>
     </w:p>
-    <w:p xmlns:wp14="http://schemas.microsoft.com/office/word/2010/wordml" wp14:textId="77777777">
+    <w:p>
       <w:pPr>
         <w:jc w:val="center"/>
         <w:rPr>
@@ -1623,7 +1354,7 @@
         </w:rPr>
       </w:pPr>
     </w:p>
-    <w:p xmlns:wp14="http://schemas.microsoft.com/office/word/2010/wordml" wp14:textId="77777777">
+    <w:p>
       <w:pPr>
         <w:jc w:val="center"/>
         <w:rPr>
@@ -1633,7 +1364,7 @@
         </w:rPr>
       </w:pPr>
     </w:p>
-    <w:p xmlns:wp14="http://schemas.microsoft.com/office/word/2010/wordml" wp14:textId="77777777">
+    <w:p>
       <w:pPr>
         <w:jc w:val="center"/>
         <w:rPr>
@@ -1643,7 +1374,7 @@
         </w:rPr>
       </w:pPr>
     </w:p>
-    <w:p xmlns:wp14="http://schemas.microsoft.com/office/word/2010/wordml" wp14:textId="77777777">
+    <w:p>
       <w:pPr>
         <w:rPr>
           <w:sz w:val="40"/>
@@ -1652,7 +1383,7 @@
       </w:pPr>
     </w:p>
     <w:sectPr>
-      <w:pgSz w:w="11906" w:h="16838" w:orient="portrait"/>
+      <w:pgSz w:w="11906" w:h="16838"/>
       <w:pgMar w:top="1417" w:right="1417" w:bottom="1417" w:left="1417" w:header="708" w:footer="708" w:gutter="0"/>
       <w:cols w:space="708"/>
       <w:docGrid w:linePitch="360"/>
@@ -1662,9 +1393,9 @@
 </file>
 
 <file path=word/endnotes.xml><?xml version="1.0" encoding="utf-8"?>
-<w:endnotes xmlns:wpc="http://schemas.microsoft.com/office/word/2010/wordprocessingCanvas" xmlns:cx="http://schemas.microsoft.com/office/drawing/2014/chartex" xmlns:cx1="http://schemas.microsoft.com/office/drawing/2015/9/8/chartex" xmlns:mc="http://schemas.openxmlformats.org/markup-compatibility/2006" xmlns:o="urn:schemas-microsoft-com:office:office" xmlns:r="http://schemas.openxmlformats.org/officeDocument/2006/relationships" xmlns:m="http://schemas.openxmlformats.org/officeDocument/2006/math" xmlns:v="urn:schemas-microsoft-com:vml" xmlns:wp14="http://schemas.microsoft.com/office/word/2010/wordprocessingDrawing" xmlns:wp="http://schemas.openxmlformats.org/drawingml/2006/wordprocessingDrawing" xmlns:w10="urn:schemas-microsoft-com:office:word" xmlns:w="http://schemas.openxmlformats.org/wordprocessingml/2006/main" xmlns:w14="http://schemas.microsoft.com/office/word/2010/wordml" xmlns:w15="http://schemas.microsoft.com/office/word/2012/wordml" xmlns:w16se="http://schemas.microsoft.com/office/word/2015/wordml/symex" xmlns:wpg="http://schemas.microsoft.com/office/word/2010/wordprocessingGroup" xmlns:wpi="http://schemas.microsoft.com/office/word/2010/wordprocessingInk" xmlns:wne="http://schemas.microsoft.com/office/word/2006/wordml" xmlns:wps="http://schemas.microsoft.com/office/word/2010/wordprocessingShape" mc:Ignorable="w14 w15 w16se wp14">
+<w:endnotes xmlns:wpc="http://schemas.microsoft.com/office/word/2010/wordprocessingCanvas" xmlns:cx="http://schemas.microsoft.com/office/drawing/2014/chartex" xmlns:cx1="http://schemas.microsoft.com/office/drawing/2015/9/8/chartex" xmlns:cx2="http://schemas.microsoft.com/office/drawing/2015/10/21/chartex" xmlns:cx3="http://schemas.microsoft.com/office/drawing/2016/5/9/chartex" xmlns:cx4="http://schemas.microsoft.com/office/drawing/2016/5/10/chartex" xmlns:cx5="http://schemas.microsoft.com/office/drawing/2016/5/11/chartex" xmlns:cx6="http://schemas.microsoft.com/office/drawing/2016/5/12/chartex" xmlns:cx7="http://schemas.microsoft.com/office/drawing/2016/5/13/chartex" xmlns:cx8="http://schemas.microsoft.com/office/drawing/2016/5/14/chartex" xmlns:mc="http://schemas.openxmlformats.org/markup-compatibility/2006" xmlns:aink="http://schemas.microsoft.com/office/drawing/2016/ink" xmlns:am3d="http://schemas.microsoft.com/office/drawing/2017/model3d" xmlns:o="urn:schemas-microsoft-com:office:office" xmlns:r="http://schemas.openxmlformats.org/officeDocument/2006/relationships" xmlns:m="http://schemas.openxmlformats.org/officeDocument/2006/math" xmlns:v="urn:schemas-microsoft-com:vml" xmlns:wp14="http://schemas.microsoft.com/office/word/2010/wordprocessingDrawing" xmlns:wp="http://schemas.openxmlformats.org/drawingml/2006/wordprocessingDrawing" xmlns:w10="urn:schemas-microsoft-com:office:word" xmlns:w="http://schemas.openxmlformats.org/wordprocessingml/2006/main" xmlns:w14="http://schemas.microsoft.com/office/word/2010/wordml" xmlns:w15="http://schemas.microsoft.com/office/word/2012/wordml" xmlns:w16cid="http://schemas.microsoft.com/office/word/2016/wordml/cid" xmlns:w16se="http://schemas.microsoft.com/office/word/2015/wordml/symex" xmlns:wpg="http://schemas.microsoft.com/office/word/2010/wordprocessingGroup" xmlns:wpi="http://schemas.microsoft.com/office/word/2010/wordprocessingInk" xmlns:wne="http://schemas.microsoft.com/office/word/2006/wordml" xmlns:wps="http://schemas.microsoft.com/office/word/2010/wordprocessingShape" mc:Ignorable="w14 w15 w16se w16cid wp14">
   <w:endnote w:type="separator" w:id="-1">
-    <w:p xmlns:wp14="http://schemas.microsoft.com/office/word/2010/wordml" wp14:textId="77777777">
+    <w:p>
       <w:pPr>
         <w:spacing w:after="0" w:line="240" w:lineRule="auto"/>
       </w:pPr>
@@ -1674,7 +1405,7 @@
     </w:p>
   </w:endnote>
   <w:endnote w:type="continuationSeparator" w:id="0">
-    <w:p xmlns:wp14="http://schemas.microsoft.com/office/word/2010/wordml" wp14:textId="77777777">
+    <w:p>
       <w:pPr>
         <w:spacing w:after="0" w:line="240" w:lineRule="auto"/>
       </w:pPr>
@@ -1687,9 +1418,9 @@
 </file>
 
 <file path=word/footnotes.xml><?xml version="1.0" encoding="utf-8"?>
-<w:footnotes xmlns:wpc="http://schemas.microsoft.com/office/word/2010/wordprocessingCanvas" xmlns:cx="http://schemas.microsoft.com/office/drawing/2014/chartex" xmlns:cx1="http://schemas.microsoft.com/office/drawing/2015/9/8/chartex" xmlns:mc="http://schemas.openxmlformats.org/markup-compatibility/2006" xmlns:o="urn:schemas-microsoft-com:office:office" xmlns:r="http://schemas.openxmlformats.org/officeDocument/2006/relationships" xmlns:m="http://schemas.openxmlformats.org/officeDocument/2006/math" xmlns:v="urn:schemas-microsoft-com:vml" xmlns:wp14="http://schemas.microsoft.com/office/word/2010/wordprocessingDrawing" xmlns:wp="http://schemas.openxmlformats.org/drawingml/2006/wordprocessingDrawing" xmlns:w10="urn:schemas-microsoft-com:office:word" xmlns:w="http://schemas.openxmlformats.org/wordprocessingml/2006/main" xmlns:w14="http://schemas.microsoft.com/office/word/2010/wordml" xmlns:w15="http://schemas.microsoft.com/office/word/2012/wordml" xmlns:w16se="http://schemas.microsoft.com/office/word/2015/wordml/symex" xmlns:wpg="http://schemas.microsoft.com/office/word/2010/wordprocessingGroup" xmlns:wpi="http://schemas.microsoft.com/office/word/2010/wordprocessingInk" xmlns:wne="http://schemas.microsoft.com/office/word/2006/wordml" xmlns:wps="http://schemas.microsoft.com/office/word/2010/wordprocessingShape" mc:Ignorable="w14 w15 w16se wp14">
+<w:footnotes xmlns:wpc="http://schemas.microsoft.com/office/word/2010/wordprocessingCanvas" xmlns:cx="http://schemas.microsoft.com/office/drawing/2014/chartex" xmlns:cx1="http://schemas.microsoft.com/office/drawing/2015/9/8/chartex" xmlns:cx2="http://schemas.microsoft.com/office/drawing/2015/10/21/chartex" xmlns:cx3="http://schemas.microsoft.com/office/drawing/2016/5/9/chartex" xmlns:cx4="http://schemas.microsoft.com/office/drawing/2016/5/10/chartex" xmlns:cx5="http://schemas.microsoft.com/office/drawing/2016/5/11/chartex" xmlns:cx6="http://schemas.microsoft.com/office/drawing/2016/5/12/chartex" xmlns:cx7="http://schemas.microsoft.com/office/drawing/2016/5/13/chartex" xmlns:cx8="http://schemas.microsoft.com/office/drawing/2016/5/14/chartex" xmlns:mc="http://schemas.openxmlformats.org/markup-compatibility/2006" xmlns:aink="http://schemas.microsoft.com/office/drawing/2016/ink" xmlns:am3d="http://schemas.microsoft.com/office/drawing/2017/model3d" xmlns:o="urn:schemas-microsoft-com:office:office" xmlns:r="http://schemas.openxmlformats.org/officeDocument/2006/relationships" xmlns:m="http://schemas.openxmlformats.org/officeDocument/2006/math" xmlns:v="urn:schemas-microsoft-com:vml" xmlns:wp14="http://schemas.microsoft.com/office/word/2010/wordprocessingDrawing" xmlns:wp="http://schemas.openxmlformats.org/drawingml/2006/wordprocessingDrawing" xmlns:w10="urn:schemas-microsoft-com:office:word" xmlns:w="http://schemas.openxmlformats.org/wordprocessingml/2006/main" xmlns:w14="http://schemas.microsoft.com/office/word/2010/wordml" xmlns:w15="http://schemas.microsoft.com/office/word/2012/wordml" xmlns:w16cid="http://schemas.microsoft.com/office/word/2016/wordml/cid" xmlns:w16se="http://schemas.microsoft.com/office/word/2015/wordml/symex" xmlns:wpg="http://schemas.microsoft.com/office/word/2010/wordprocessingGroup" xmlns:wpi="http://schemas.microsoft.com/office/word/2010/wordprocessingInk" xmlns:wne="http://schemas.microsoft.com/office/word/2006/wordml" xmlns:wps="http://schemas.microsoft.com/office/word/2010/wordprocessingShape" mc:Ignorable="w14 w15 w16se w16cid wp14">
   <w:footnote w:type="separator" w:id="-1">
-    <w:p xmlns:wp14="http://schemas.microsoft.com/office/word/2010/wordml" wp14:textId="77777777">
+    <w:p>
       <w:pPr>
         <w:spacing w:after="0" w:line="240" w:lineRule="auto"/>
       </w:pPr>
@@ -1699,7 +1430,7 @@
     </w:p>
   </w:footnote>
   <w:footnote w:type="continuationSeparator" w:id="0">
-    <w:p xmlns:wp14="http://schemas.microsoft.com/office/word/2010/wordml" wp14:textId="77777777">
+    <w:p>
       <w:pPr>
         <w:spacing w:after="0" w:line="240" w:lineRule="auto"/>
       </w:pPr>
@@ -1712,11 +1443,11 @@
 </file>
 
 <file path=word/styles.xml><?xml version="1.0" encoding="utf-8"?>
-<w:styles xmlns:wp14="http://schemas.microsoft.com/office/word/2010/wordprocessingDrawing" xmlns:mc="http://schemas.openxmlformats.org/markup-compatibility/2006" xmlns:r="http://schemas.openxmlformats.org/officeDocument/2006/relationships" xmlns:w="http://schemas.openxmlformats.org/wordprocessingml/2006/main" xmlns:w14="http://schemas.microsoft.com/office/word/2010/wordml" xmlns:w15="http://schemas.microsoft.com/office/word/2012/wordml" xmlns:w16se="http://schemas.microsoft.com/office/word/2015/wordml/symex" mc:Ignorable="w14 w15 w16se wp14">
+<w:styles xmlns:mc="http://schemas.openxmlformats.org/markup-compatibility/2006" xmlns:r="http://schemas.openxmlformats.org/officeDocument/2006/relationships" xmlns:w="http://schemas.openxmlformats.org/wordprocessingml/2006/main" xmlns:w14="http://schemas.microsoft.com/office/word/2010/wordml" xmlns:w15="http://schemas.microsoft.com/office/word/2012/wordml" xmlns:w16cid="http://schemas.microsoft.com/office/word/2016/wordml/cid" xmlns:w16se="http://schemas.microsoft.com/office/word/2015/wordml/symex" mc:Ignorable="w14 w15 w16se w16cid">
   <w:docDefaults>
     <w:rPrDefault>
       <w:rPr>
-        <w:rFonts w:asciiTheme="minorHAnsi" w:hAnsiTheme="minorHAnsi" w:eastAsiaTheme="minorHAnsi" w:cstheme="minorBidi"/>
+        <w:rFonts w:asciiTheme="minorHAnsi" w:eastAsiaTheme="minorHAnsi" w:hAnsiTheme="minorHAnsi" w:cstheme="minorBidi"/>
         <w:sz w:val="22"/>
         <w:szCs w:val="22"/>
         <w:lang w:val="fr-FR" w:eastAsia="en-US" w:bidi="ar-SA"/>
@@ -1728,17 +1459,17 @@
       </w:pPr>
     </w:pPrDefault>
   </w:docDefaults>
-  <w:latentStyles w:defLockedState="0" w:defUIPriority="99" w:defSemiHidden="0" w:defUnhideWhenUsed="0" w:defQFormat="0" w:count="371">
+  <w:latentStyles w:defLockedState="0" w:defUIPriority="99" w:defSemiHidden="0" w:defUnhideWhenUsed="0" w:defQFormat="0" w:count="377">
     <w:lsdException w:name="Normal" w:uiPriority="0" w:qFormat="1"/>
     <w:lsdException w:name="heading 1" w:uiPriority="9" w:qFormat="1"/>
-    <w:lsdException w:name="heading 2" w:uiPriority="9" w:semiHidden="1" w:unhideWhenUsed="1" w:qFormat="1"/>
-    <w:lsdException w:name="heading 3" w:uiPriority="9" w:semiHidden="1" w:unhideWhenUsed="1" w:qFormat="1"/>
-    <w:lsdException w:name="heading 4" w:uiPriority="9" w:semiHidden="1" w:unhideWhenUsed="1" w:qFormat="1"/>
-    <w:lsdException w:name="heading 5" w:uiPriority="9" w:semiHidden="1" w:unhideWhenUsed="1" w:qFormat="1"/>
-    <w:lsdException w:name="heading 6" w:uiPriority="9" w:semiHidden="1" w:unhideWhenUsed="1" w:qFormat="1"/>
-    <w:lsdException w:name="heading 7" w:uiPriority="9" w:semiHidden="1" w:unhideWhenUsed="1" w:qFormat="1"/>
-    <w:lsdException w:name="heading 8" w:uiPriority="9" w:semiHidden="1" w:unhideWhenUsed="1" w:qFormat="1"/>
-    <w:lsdException w:name="heading 9" w:uiPriority="9" w:semiHidden="1" w:unhideWhenUsed="1" w:qFormat="1"/>
+    <w:lsdException w:name="heading 2" w:semiHidden="1" w:uiPriority="9" w:unhideWhenUsed="1" w:qFormat="1"/>
+    <w:lsdException w:name="heading 3" w:semiHidden="1" w:uiPriority="9" w:unhideWhenUsed="1" w:qFormat="1"/>
+    <w:lsdException w:name="heading 4" w:semiHidden="1" w:uiPriority="9" w:unhideWhenUsed="1" w:qFormat="1"/>
+    <w:lsdException w:name="heading 5" w:semiHidden="1" w:uiPriority="9" w:unhideWhenUsed="1" w:qFormat="1"/>
+    <w:lsdException w:name="heading 6" w:semiHidden="1" w:uiPriority="9" w:unhideWhenUsed="1" w:qFormat="1"/>
+    <w:lsdException w:name="heading 7" w:semiHidden="1" w:uiPriority="9" w:unhideWhenUsed="1" w:qFormat="1"/>
+    <w:lsdException w:name="heading 8" w:semiHidden="1" w:uiPriority="9" w:unhideWhenUsed="1" w:qFormat="1"/>
+    <w:lsdException w:name="heading 9" w:semiHidden="1" w:uiPriority="9" w:unhideWhenUsed="1" w:qFormat="1"/>
     <w:lsdException w:name="index 1" w:semiHidden="1" w:unhideWhenUsed="1"/>
     <w:lsdException w:name="index 2" w:semiHidden="1" w:unhideWhenUsed="1"/>
     <w:lsdException w:name="index 3" w:semiHidden="1" w:unhideWhenUsed="1"/>
@@ -1748,22 +1479,22 @@
     <w:lsdException w:name="index 7" w:semiHidden="1" w:unhideWhenUsed="1"/>
     <w:lsdException w:name="index 8" w:semiHidden="1" w:unhideWhenUsed="1"/>
     <w:lsdException w:name="index 9" w:semiHidden="1" w:unhideWhenUsed="1"/>
-    <w:lsdException w:name="toc 1" w:uiPriority="39" w:semiHidden="1" w:unhideWhenUsed="1"/>
-    <w:lsdException w:name="toc 2" w:uiPriority="39" w:semiHidden="1" w:unhideWhenUsed="1"/>
-    <w:lsdException w:name="toc 3" w:uiPriority="39" w:semiHidden="1" w:unhideWhenUsed="1"/>
-    <w:lsdException w:name="toc 4" w:uiPriority="39" w:semiHidden="1" w:unhideWhenUsed="1"/>
-    <w:lsdException w:name="toc 5" w:uiPriority="39" w:semiHidden="1" w:unhideWhenUsed="1"/>
-    <w:lsdException w:name="toc 6" w:uiPriority="39" w:semiHidden="1" w:unhideWhenUsed="1"/>
-    <w:lsdException w:name="toc 7" w:uiPriority="39" w:semiHidden="1" w:unhideWhenUsed="1"/>
-    <w:lsdException w:name="toc 8" w:uiPriority="39" w:semiHidden="1" w:unhideWhenUsed="1"/>
-    <w:lsdException w:name="toc 9" w:uiPriority="39" w:semiHidden="1" w:unhideWhenUsed="1"/>
+    <w:lsdException w:name="toc 1" w:semiHidden="1" w:uiPriority="39" w:unhideWhenUsed="1"/>
+    <w:lsdException w:name="toc 2" w:semiHidden="1" w:uiPriority="39" w:unhideWhenUsed="1"/>
+    <w:lsdException w:name="toc 3" w:semiHidden="1" w:uiPriority="39" w:unhideWhenUsed="1"/>
+    <w:lsdException w:name="toc 4" w:semiHidden="1" w:uiPriority="39" w:unhideWhenUsed="1"/>
+    <w:lsdException w:name="toc 5" w:semiHidden="1" w:uiPriority="39" w:unhideWhenUsed="1"/>
+    <w:lsdException w:name="toc 6" w:semiHidden="1" w:uiPriority="39" w:unhideWhenUsed="1"/>
+    <w:lsdException w:name="toc 7" w:semiHidden="1" w:uiPriority="39" w:unhideWhenUsed="1"/>
+    <w:lsdException w:name="toc 8" w:semiHidden="1" w:uiPriority="39" w:unhideWhenUsed="1"/>
+    <w:lsdException w:name="toc 9" w:semiHidden="1" w:uiPriority="39" w:unhideWhenUsed="1"/>
     <w:lsdException w:name="Normal Indent" w:semiHidden="1" w:unhideWhenUsed="1"/>
     <w:lsdException w:name="footnote text" w:semiHidden="1" w:unhideWhenUsed="1"/>
     <w:lsdException w:name="annotation text" w:semiHidden="1" w:unhideWhenUsed="1"/>
     <w:lsdException w:name="header" w:semiHidden="1" w:unhideWhenUsed="1"/>
     <w:lsdException w:name="footer" w:semiHidden="1" w:unhideWhenUsed="1"/>
     <w:lsdException w:name="index heading" w:semiHidden="1" w:unhideWhenUsed="1"/>
-    <w:lsdException w:name="caption" w:uiPriority="35" w:semiHidden="1" w:unhideWhenUsed="1" w:qFormat="1"/>
+    <w:lsdException w:name="caption" w:semiHidden="1" w:uiPriority="35" w:unhideWhenUsed="1" w:qFormat="1"/>
     <w:lsdException w:name="table of figures" w:semiHidden="1" w:unhideWhenUsed="1"/>
     <w:lsdException w:name="envelope address" w:semiHidden="1" w:unhideWhenUsed="1"/>
     <w:lsdException w:name="envelope return" w:semiHidden="1" w:unhideWhenUsed="1"/>
@@ -1794,7 +1525,7 @@
     <w:lsdException w:name="Title" w:uiPriority="10" w:qFormat="1"/>
     <w:lsdException w:name="Closing" w:semiHidden="1" w:unhideWhenUsed="1"/>
     <w:lsdException w:name="Signature" w:semiHidden="1" w:unhideWhenUsed="1"/>
-    <w:lsdException w:name="Default Paragraph Font" w:uiPriority="1" w:semiHidden="1" w:unhideWhenUsed="1"/>
+    <w:lsdException w:name="Default Paragraph Font" w:semiHidden="1" w:uiPriority="1" w:unhideWhenUsed="1"/>
     <w:lsdException w:name="Body Text" w:semiHidden="1" w:unhideWhenUsed="1"/>
     <w:lsdException w:name="Body Text Indent" w:semiHidden="1" w:unhideWhenUsed="1"/>
     <w:lsdException w:name="List Continue" w:semiHidden="1" w:unhideWhenUsed="1"/>
@@ -1876,11 +1607,8 @@
     <w:lsdException w:name="Table 3D effects 3" w:semiHidden="1" w:unhideWhenUsed="1"/>
     <w:lsdException w:name="Table Contemporary" w:semiHidden="1" w:unhideWhenUsed="1"/>
     <w:lsdException w:name="Table Elegant" w:semiHidden="1" w:unhideWhenUsed="1"/>
-    <w:lsdException w:name="Table Professional" w:semiHidden="1" w:unhideWhenUsed="1"/>
     <w:lsdException w:name="Table Subtle 1" w:semiHidden="1" w:unhideWhenUsed="1"/>
     <w:lsdException w:name="Table Subtle 2" w:semiHidden="1" w:unhideWhenUsed="1"/>
-    <w:lsdException w:name="Table Web 1" w:semiHidden="1" w:unhideWhenUsed="1"/>
-    <w:lsdException w:name="Table Web 2" w:semiHidden="1" w:unhideWhenUsed="1"/>
     <w:lsdException w:name="Table Web 3" w:semiHidden="1" w:unhideWhenUsed="1"/>
     <w:lsdException w:name="Balloon Text" w:semiHidden="1" w:unhideWhenUsed="1"/>
     <w:lsdException w:name="Table Grid" w:uiPriority="39"/>
@@ -1994,8 +1722,8 @@
     <w:lsdException w:name="Subtle Reference" w:uiPriority="31" w:qFormat="1"/>
     <w:lsdException w:name="Intense Reference" w:uiPriority="32" w:qFormat="1"/>
     <w:lsdException w:name="Book Title" w:uiPriority="33" w:qFormat="1"/>
-    <w:lsdException w:name="Bibliography" w:uiPriority="37" w:semiHidden="1" w:unhideWhenUsed="1"/>
-    <w:lsdException w:name="TOC Heading" w:uiPriority="39" w:semiHidden="1" w:unhideWhenUsed="1" w:qFormat="1"/>
+    <w:lsdException w:name="Bibliography" w:semiHidden="1" w:uiPriority="37" w:unhideWhenUsed="1"/>
+    <w:lsdException w:name="TOC Heading" w:semiHidden="1" w:uiPriority="39" w:unhideWhenUsed="1" w:qFormat="1"/>
     <w:lsdException w:name="Plain Table 1" w:uiPriority="41"/>
     <w:lsdException w:name="Plain Table 2" w:uiPriority="42"/>
     <w:lsdException w:name="Plain Table 3" w:uiPriority="43"/>
@@ -2100,18 +1828,24 @@
     <w:lsdException w:name="List Table 5 Dark Accent 6" w:uiPriority="50"/>
     <w:lsdException w:name="List Table 6 Colorful Accent 6" w:uiPriority="51"/>
     <w:lsdException w:name="List Table 7 Colorful Accent 6" w:uiPriority="52"/>
+    <w:lsdException w:name="Mention" w:semiHidden="1" w:unhideWhenUsed="1"/>
+    <w:lsdException w:name="Smart Hyperlink" w:semiHidden="1" w:unhideWhenUsed="1"/>
+    <w:lsdException w:name="Hashtag" w:semiHidden="1" w:unhideWhenUsed="1"/>
+    <w:lsdException w:name="Unresolved Mention" w:semiHidden="1" w:unhideWhenUsed="1"/>
+    <w:lsdException w:name="Smart Link" w:semiHidden="1" w:unhideWhenUsed="1"/>
+    <w:lsdException w:name="Smart Link Error" w:semiHidden="1" w:unhideWhenUsed="1"/>
   </w:latentStyles>
-  <w:style w:type="paragraph" w:styleId="Normal" w:default="1">
+  <w:style w:type="paragraph" w:default="1" w:styleId="Normal">
     <w:name w:val="Normal"/>
     <w:qFormat/>
   </w:style>
-  <w:style w:type="character" w:styleId="Policepardfaut" w:default="1">
+  <w:style w:type="character" w:default="1" w:styleId="Policepardfaut">
     <w:name w:val="Default Paragraph Font"/>
     <w:uiPriority w:val="1"/>
     <w:semiHidden/>
     <w:unhideWhenUsed/>
   </w:style>
-  <w:style w:type="table" w:styleId="TableauNormal" w:default="1">
+  <w:style w:type="table" w:default="1" w:styleId="TableauNormal">
     <w:name w:val="Normal Table"/>
     <w:uiPriority w:val="99"/>
     <w:semiHidden/>
@@ -2126,7 +1860,7 @@
       </w:tblCellMar>
     </w:tblPr>
   </w:style>
-  <w:style w:type="numbering" w:styleId="Aucuneliste" w:default="1">
+  <w:style w:type="numbering" w:default="1" w:styleId="Aucuneliste">
     <w:name w:val="No List"/>
     <w:uiPriority w:val="99"/>
     <w:semiHidden/>
@@ -2142,12 +1876,12 @@
     </w:pPr>
     <w:tblPr>
       <w:tblBorders>
-        <w:top w:val="single" w:color="auto" w:sz="4" w:space="0"/>
-        <w:left w:val="single" w:color="auto" w:sz="4" w:space="0"/>
-        <w:bottom w:val="single" w:color="auto" w:sz="4" w:space="0"/>
-        <w:right w:val="single" w:color="auto" w:sz="4" w:space="0"/>
-        <w:insideH w:val="single" w:color="auto" w:sz="4" w:space="0"/>
-        <w:insideV w:val="single" w:color="auto" w:sz="4" w:space="0"/>
+        <w:top w:val="single" w:sz="4" w:space="0" w:color="auto"/>
+        <w:left w:val="single" w:sz="4" w:space="0" w:color="auto"/>
+        <w:bottom w:val="single" w:sz="4" w:space="0" w:color="auto"/>
+        <w:right w:val="single" w:sz="4" w:space="0" w:color="auto"/>
+        <w:insideH w:val="single" w:sz="4" w:space="0" w:color="auto"/>
+        <w:insideV w:val="single" w:sz="4" w:space="0" w:color="auto"/>
       </w:tblBorders>
     </w:tblPr>
   </w:style>
@@ -2166,7 +1900,7 @@
       <w:spacing w:after="0" w:line="240" w:lineRule="auto"/>
     </w:pPr>
   </w:style>
-  <w:style w:type="character" w:styleId="En-tteCar" w:customStyle="1">
+  <w:style w:type="character" w:customStyle="1" w:styleId="En-tteCar">
     <w:name w:val="En-tête Car"/>
     <w:basedOn w:val="Policepardfaut"/>
     <w:link w:val="En-tte"/>
@@ -2188,7 +1922,7 @@
       <w:spacing w:after="0" w:line="240" w:lineRule="auto"/>
     </w:pPr>
   </w:style>
-  <w:style w:type="character" w:styleId="PieddepageCar" w:customStyle="1">
+  <w:style w:type="character" w:customStyle="1" w:styleId="PieddepageCar">
     <w:name w:val="Pied de page Car"/>
     <w:basedOn w:val="Policepardfaut"/>
     <w:link w:val="Pieddepage"/>
@@ -2460,10 +2194,21 @@
 </file>
 
 <file path=customXml/item1.xml><?xml version="1.0" encoding="utf-8"?>
-<b:Sources xmlns:b="http://schemas.openxmlformats.org/officeDocument/2006/bibliography" xmlns="http://schemas.openxmlformats.org/officeDocument/2006/bibliography" SelectedStyle="\APASixthEditionOfficeOnline.xsl" StyleName="APA" Version="6"/>
+<p:properties xmlns:p="http://schemas.microsoft.com/office/2006/metadata/properties" xmlns:xsi="http://www.w3.org/2001/XMLSchema-instance" xmlns:pc="http://schemas.microsoft.com/office/infopath/2007/PartnerControls">
+  <documentManagement/>
+</p:properties>
 </file>
 
 <file path=customXml/item2.xml><?xml version="1.0" encoding="utf-8"?>
+<?mso-contentType ?>
+<FormTemplates xmlns="http://schemas.microsoft.com/sharepoint/v3/contenttype/forms">
+  <Display>DocumentLibraryForm</Display>
+  <Edit>DocumentLibraryForm</Edit>
+  <New>DocumentLibraryForm</New>
+</FormTemplates>
+</file>
+
+<file path=customXml/item3.xml><?xml version="1.0" encoding="utf-8"?>
 <ct:contentTypeSchema xmlns:ct="http://schemas.microsoft.com/office/2006/metadata/contentType" xmlns:ma="http://schemas.microsoft.com/office/2006/metadata/properties/metaAttributes" ct:_="" ma:_="" ma:contentTypeName="Document" ma:contentTypeID="0x0101000CEF4D522C40C54185E38F03B2ED1524" ma:contentTypeVersion="2" ma:contentTypeDescription="Crée un document." ma:contentTypeScope="" ma:versionID="6dca99565f9865a50c6111ec62287ee6">
   <xsd:schema xmlns:xsd="http://www.w3.org/2001/XMLSchema" xmlns:xs="http://www.w3.org/2001/XMLSchema" xmlns:p="http://schemas.microsoft.com/office/2006/metadata/properties" xmlns:ns2="f7a9a4d3-e56d-435f-aec4-6ccf08f55667" targetNamespace="http://schemas.microsoft.com/office/2006/metadata/properties" ma:root="true" ma:fieldsID="b37b8c3763ca1d35cc39610006733076" ns2:_="">
     <xsd:import namespace="f7a9a4d3-e56d-435f-aec4-6ccf08f55667"/>
@@ -2595,37 +2340,49 @@
 </ct:contentTypeSchema>
 </file>
 
-<file path=customXml/item3.xml><?xml version="1.0" encoding="utf-8"?>
-<?mso-contentType ?>
-<FormTemplates xmlns="http://schemas.microsoft.com/sharepoint/v3/contenttype/forms">
-  <Display>DocumentLibraryForm</Display>
-  <Edit>DocumentLibraryForm</Edit>
-  <New>DocumentLibraryForm</New>
-</FormTemplates>
-</file>
-
 <file path=customXml/item4.xml><?xml version="1.0" encoding="utf-8"?>
-<p:properties xmlns:p="http://schemas.microsoft.com/office/2006/metadata/properties" xmlns:xsi="http://www.w3.org/2001/XMLSchema-instance" xmlns:pc="http://schemas.microsoft.com/office/infopath/2007/PartnerControls">
-  <documentManagement/>
-</p:properties>
+<b:Sources xmlns:b="http://schemas.openxmlformats.org/officeDocument/2006/bibliography" xmlns="http://schemas.openxmlformats.org/officeDocument/2006/bibliography" SelectedStyle="\APASixthEditionOfficeOnline.xsl" StyleName="APA" Version="6"/>
 </file>
 
 <file path=customXml/itemProps1.xml><?xml version="1.0" encoding="utf-8"?>
-<ds:datastoreItem xmlns:ds="http://schemas.openxmlformats.org/officeDocument/2006/customXml" ds:itemID="{E2A72ABC-FB33-4504-8433-2C4989E9EDBF}">
+<ds:datastoreItem xmlns:ds="http://schemas.openxmlformats.org/officeDocument/2006/customXml" ds:itemID="{96F3E7DF-1069-4694-B5D5-6D949AE5D36D}">
   <ds:schemaRefs>
-    <ds:schemaRef ds:uri="http://schemas.openxmlformats.org/officeDocument/2006/bibliography"/>
+    <ds:schemaRef ds:uri="http://schemas.microsoft.com/office/2006/metadata/properties"/>
+    <ds:schemaRef ds:uri="http://schemas.microsoft.com/office/infopath/2007/PartnerControls"/>
   </ds:schemaRefs>
 </ds:datastoreItem>
 </file>
 
 <file path=customXml/itemProps2.xml><?xml version="1.0" encoding="utf-8"?>
-<ds:datastoreItem xmlns:ds="http://schemas.openxmlformats.org/officeDocument/2006/customXml" ds:itemID="{80633923-28E0-4312-8F99-315DD427675B}"/>
+<ds:datastoreItem xmlns:ds="http://schemas.openxmlformats.org/officeDocument/2006/customXml" ds:itemID="{42A44C14-4823-40C0-A257-7666E2ABEF00}">
+  <ds:schemaRefs>
+    <ds:schemaRef ds:uri="http://schemas.microsoft.com/sharepoint/v3/contenttype/forms"/>
+  </ds:schemaRefs>
+</ds:datastoreItem>
 </file>
 
 <file path=customXml/itemProps3.xml><?xml version="1.0" encoding="utf-8"?>
-<ds:datastoreItem xmlns:ds="http://schemas.openxmlformats.org/officeDocument/2006/customXml" ds:itemID="{42A44C14-4823-40C0-A257-7666E2ABEF00}"/>
+<ds:datastoreItem xmlns:ds="http://schemas.openxmlformats.org/officeDocument/2006/customXml" ds:itemID="{80633923-28E0-4312-8F99-315DD427675B}">
+  <ds:schemaRefs>
+    <ds:schemaRef ds:uri="http://schemas.microsoft.com/office/2006/metadata/contentType"/>
+    <ds:schemaRef ds:uri="http://schemas.microsoft.com/office/2006/metadata/properties/metaAttributes"/>
+    <ds:schemaRef ds:uri="http://www.w3.org/2001/XMLSchema"/>
+    <ds:schemaRef ds:uri="http://schemas.microsoft.com/office/2006/metadata/properties"/>
+    <ds:schemaRef ds:uri="f7a9a4d3-e56d-435f-aec4-6ccf08f55667"/>
+    <ds:schemaRef ds:uri="http://schemas.microsoft.com/office/2006/documentManagement/types"/>
+    <ds:schemaRef ds:uri="http://schemas.microsoft.com/office/infopath/2007/PartnerControls"/>
+    <ds:schemaRef ds:uri="http://schemas.openxmlformats.org/package/2006/metadata/core-properties"/>
+    <ds:schemaRef ds:uri="http://purl.org/dc/elements/1.1/"/>
+    <ds:schemaRef ds:uri="http://purl.org/dc/terms/"/>
+    <ds:schemaRef ds:uri="http://schemas.microsoft.com/internal/obd"/>
+  </ds:schemaRefs>
+</ds:datastoreItem>
 </file>
 
 <file path=customXml/itemProps4.xml><?xml version="1.0" encoding="utf-8"?>
-<ds:datastoreItem xmlns:ds="http://schemas.openxmlformats.org/officeDocument/2006/customXml" ds:itemID="{96F3E7DF-1069-4694-B5D5-6D949AE5D36D}"/>
+<ds:datastoreItem xmlns:ds="http://schemas.openxmlformats.org/officeDocument/2006/customXml" ds:itemID="{38FC6203-A944-45DF-8BD7-B59F77D7A4A5}">
+  <ds:schemaRefs>
+    <ds:schemaRef ds:uri="http://schemas.openxmlformats.org/officeDocument/2006/bibliography"/>
+  </ds:schemaRefs>
+</ds:datastoreItem>
 </file>
</xml_diff>